<commit_message>
Añadidos casos de uso (chat global,chat partida, gestión de amigos, notificaciones por email...)
</commit_message>
<xml_diff>
--- a/Features.docx
+++ b/Features.docx
@@ -34,31 +34,35 @@
                 <w:szCs w:val="24"/>
               </w:rPr>
             </w:pPr>
-            <w:proofErr w:type="spellStart"/>
             <w:r>
               <w:rPr>
                 <w:b/>
                 <w:szCs w:val="24"/>
               </w:rPr>
-              <w:t>Feature</w:t>
-            </w:r>
-            <w:proofErr w:type="spellEnd"/>
-            <w:r>
+              <w:t>Feature name</w:t>
+            </w:r>
+          </w:p>
+        </w:tc>
+        <w:tc>
+          <w:tcPr>
+            <w:tcW w:w="1729" w:type="dxa"/>
+            <w:vAlign w:val="center"/>
+          </w:tcPr>
+          <w:p>
+            <w:pPr>
+              <w:jc w:val="center"/>
               <w:rPr>
                 <w:b/>
                 <w:szCs w:val="24"/>
               </w:rPr>
-              <w:t xml:space="preserve"> </w:t>
-            </w:r>
-            <w:proofErr w:type="spellStart"/>
+            </w:pPr>
             <w:r>
               <w:rPr>
                 <w:b/>
                 <w:szCs w:val="24"/>
               </w:rPr>
-              <w:t>name</w:t>
-            </w:r>
-            <w:proofErr w:type="spellEnd"/>
+              <w:t>Feature category</w:t>
+            </w:r>
           </w:p>
         </w:tc>
         <w:tc>
@@ -74,163 +78,71 @@
                 <w:szCs w:val="24"/>
               </w:rPr>
             </w:pPr>
-            <w:proofErr w:type="spellStart"/>
             <w:r>
               <w:rPr>
                 <w:b/>
                 <w:szCs w:val="24"/>
               </w:rPr>
-              <w:t>Feature</w:t>
-            </w:r>
-            <w:proofErr w:type="spellEnd"/>
-            <w:r>
+              <w:t>Use case name</w:t>
+            </w:r>
+          </w:p>
+        </w:tc>
+        <w:tc>
+          <w:tcPr>
+            <w:tcW w:w="1729" w:type="dxa"/>
+            <w:vAlign w:val="center"/>
+          </w:tcPr>
+          <w:p>
+            <w:pPr>
+              <w:jc w:val="center"/>
               <w:rPr>
                 <w:b/>
                 <w:szCs w:val="24"/>
               </w:rPr>
-              <w:t xml:space="preserve"> </w:t>
-            </w:r>
-            <w:proofErr w:type="spellStart"/>
+            </w:pPr>
             <w:r>
               <w:rPr>
                 <w:b/>
                 <w:szCs w:val="24"/>
               </w:rPr>
-              <w:t>category</w:t>
-            </w:r>
-            <w:proofErr w:type="spellEnd"/>
-          </w:p>
-        </w:tc>
-        <w:tc>
-          <w:tcPr>
-            <w:tcW w:w="1729" w:type="dxa"/>
-            <w:vAlign w:val="center"/>
-          </w:tcPr>
-          <w:p>
-            <w:pPr>
-              <w:jc w:val="center"/>
+              <w:t xml:space="preserve">Use </w:t>
+            </w:r>
+            <w:r>
               <w:rPr>
                 <w:b/>
                 <w:szCs w:val="24"/>
               </w:rPr>
-            </w:pPr>
+              <w:t>case c</w:t>
+            </w:r>
             <w:r>
               <w:rPr>
                 <w:b/>
                 <w:szCs w:val="24"/>
               </w:rPr>
-              <w:t xml:space="preserve">Use case </w:t>
-            </w:r>
-            <w:proofErr w:type="spellStart"/>
-            <w:r>
+              <w:t>ategory</w:t>
+            </w:r>
+          </w:p>
+        </w:tc>
+        <w:tc>
+          <w:tcPr>
+            <w:tcW w:w="1729" w:type="dxa"/>
+            <w:vAlign w:val="center"/>
+          </w:tcPr>
+          <w:p>
+            <w:pPr>
+              <w:jc w:val="center"/>
               <w:rPr>
                 <w:b/>
                 <w:szCs w:val="24"/>
               </w:rPr>
-              <w:t>name</w:t>
-            </w:r>
-            <w:proofErr w:type="spellEnd"/>
-          </w:p>
-        </w:tc>
-        <w:tc>
-          <w:tcPr>
-            <w:tcW w:w="1729" w:type="dxa"/>
-            <w:vAlign w:val="center"/>
-          </w:tcPr>
-          <w:p>
-            <w:pPr>
-              <w:jc w:val="center"/>
+            </w:pPr>
+            <w:r>
               <w:rPr>
                 <w:b/>
                 <w:szCs w:val="24"/>
               </w:rPr>
-            </w:pPr>
-            <w:r>
-              <w:rPr>
-                <w:b/>
-                <w:szCs w:val="24"/>
-              </w:rPr>
-              <w:t xml:space="preserve">Use </w:t>
-            </w:r>
-            <w:r>
-              <w:rPr>
-                <w:b/>
-                <w:szCs w:val="24"/>
-              </w:rPr>
-              <w:t xml:space="preserve">case </w:t>
-            </w:r>
-            <w:proofErr w:type="spellStart"/>
-            <w:r>
-              <w:rPr>
-                <w:b/>
-                <w:szCs w:val="24"/>
-              </w:rPr>
-              <w:t>c</w:t>
-            </w:r>
-            <w:r>
-              <w:rPr>
-                <w:b/>
-                <w:szCs w:val="24"/>
-              </w:rPr>
-              <w:t>ategory</w:t>
-            </w:r>
-            <w:proofErr w:type="spellEnd"/>
-          </w:p>
-        </w:tc>
-        <w:tc>
-          <w:tcPr>
-            <w:tcW w:w="1729" w:type="dxa"/>
-            <w:vAlign w:val="center"/>
-          </w:tcPr>
-          <w:p>
-            <w:pPr>
-              <w:jc w:val="center"/>
-              <w:rPr>
-                <w:b/>
-                <w:szCs w:val="24"/>
-              </w:rPr>
-            </w:pPr>
-            <w:proofErr w:type="spellStart"/>
-            <w:r>
-              <w:rPr>
-                <w:b/>
-                <w:szCs w:val="24"/>
-              </w:rPr>
-              <w:t>Variation</w:t>
-            </w:r>
-            <w:proofErr w:type="spellEnd"/>
-            <w:r>
-              <w:rPr>
-                <w:b/>
-                <w:szCs w:val="24"/>
-              </w:rPr>
-              <w:t xml:space="preserve"> </w:t>
-            </w:r>
-            <w:proofErr w:type="spellStart"/>
-            <w:r>
-              <w:rPr>
-                <w:b/>
-                <w:szCs w:val="24"/>
-              </w:rPr>
-              <w:t>point</w:t>
-            </w:r>
-            <w:proofErr w:type="spellEnd"/>
-            <w:r>
-              <w:rPr>
-                <w:b/>
-                <w:szCs w:val="24"/>
-              </w:rPr>
-              <w:t xml:space="preserve"> </w:t>
-            </w:r>
-            <w:proofErr w:type="spellStart"/>
-            <w:r>
-              <w:rPr>
-                <w:b/>
-                <w:szCs w:val="24"/>
-              </w:rPr>
-              <w:t>name</w:t>
-            </w:r>
-            <w:proofErr w:type="spellEnd"/>
+              <w:t>Variation point name</w:t>
+            </w:r>
           </w:p>
         </w:tc>
       </w:tr>
@@ -248,21 +160,12 @@
                 <w:szCs w:val="20"/>
               </w:rPr>
             </w:pPr>
-            <w:proofErr w:type="spellStart"/>
-            <w:r>
-              <w:rPr>
-                <w:sz w:val="20"/>
-                <w:szCs w:val="20"/>
-              </w:rPr>
-              <w:t>Kernel</w:t>
-            </w:r>
-            <w:proofErr w:type="spellEnd"/>
-            <w:r>
-              <w:rPr>
-                <w:sz w:val="20"/>
-                <w:szCs w:val="20"/>
-              </w:rPr>
-              <w:t xml:space="preserve"> juegos de mesa</w:t>
+            <w:r>
+              <w:rPr>
+                <w:sz w:val="20"/>
+                <w:szCs w:val="20"/>
+              </w:rPr>
+              <w:t>Kernel juegos de mesa</w:t>
             </w:r>
           </w:p>
         </w:tc>
@@ -356,7 +259,6 @@
                 <w:szCs w:val="20"/>
               </w:rPr>
             </w:pPr>
-            <w:proofErr w:type="spellStart"/>
             <w:r>
               <w:rPr>
                 <w:sz w:val="20"/>
@@ -364,7 +266,6 @@
               </w:rPr>
               <w:t>Common</w:t>
             </w:r>
-            <w:proofErr w:type="spellEnd"/>
           </w:p>
         </w:tc>
         <w:tc>
@@ -402,7 +303,6 @@
                 <w:szCs w:val="20"/>
               </w:rPr>
             </w:pPr>
-            <w:proofErr w:type="spellStart"/>
             <w:r>
               <w:rPr>
                 <w:sz w:val="20"/>
@@ -410,7 +310,6 @@
               </w:rPr>
               <w:t>Kernel</w:t>
             </w:r>
-            <w:proofErr w:type="spellEnd"/>
           </w:p>
         </w:tc>
         <w:tc>
@@ -495,7 +394,6 @@
                 <w:szCs w:val="20"/>
               </w:rPr>
             </w:pPr>
-            <w:proofErr w:type="spellStart"/>
             <w:r>
               <w:rPr>
                 <w:sz w:val="20"/>
@@ -503,7 +401,6 @@
               </w:rPr>
               <w:t>Kernel</w:t>
             </w:r>
-            <w:proofErr w:type="spellEnd"/>
           </w:p>
         </w:tc>
         <w:tc>
@@ -588,7 +485,6 @@
                 <w:szCs w:val="20"/>
               </w:rPr>
             </w:pPr>
-            <w:proofErr w:type="spellStart"/>
             <w:r>
               <w:rPr>
                 <w:sz w:val="20"/>
@@ -596,7 +492,6 @@
               </w:rPr>
               <w:t>Kernel</w:t>
             </w:r>
-            <w:proofErr w:type="spellEnd"/>
           </w:p>
         </w:tc>
         <w:tc>
@@ -681,7 +576,6 @@
                 <w:szCs w:val="20"/>
               </w:rPr>
             </w:pPr>
-            <w:proofErr w:type="spellStart"/>
             <w:r>
               <w:rPr>
                 <w:sz w:val="20"/>
@@ -689,7 +583,6 @@
               </w:rPr>
               <w:t>Kernel</w:t>
             </w:r>
-            <w:proofErr w:type="spellEnd"/>
           </w:p>
         </w:tc>
         <w:tc>
@@ -774,6 +667,13 @@
                 <w:szCs w:val="20"/>
               </w:rPr>
             </w:pPr>
+            <w:r>
+              <w:rPr>
+                <w:sz w:val="20"/>
+                <w:szCs w:val="20"/>
+              </w:rPr>
+              <w:t>Kernel</w:t>
+            </w:r>
           </w:p>
         </w:tc>
         <w:tc>
@@ -806,83 +706,65 @@
                 <w:szCs w:val="20"/>
               </w:rPr>
             </w:pPr>
-            <w:r>
-              <w:rPr>
-                <w:sz w:val="20"/>
-                <w:szCs w:val="20"/>
-              </w:rPr>
-              <w:t>Ranking de puntos</w:t>
-            </w:r>
-          </w:p>
-        </w:tc>
-        <w:tc>
-          <w:tcPr>
-            <w:tcW w:w="1729" w:type="dxa"/>
-            <w:vAlign w:val="center"/>
-          </w:tcPr>
-          <w:p>
-            <w:pPr>
-              <w:jc w:val="center"/>
-              <w:rPr>
-                <w:sz w:val="20"/>
-                <w:szCs w:val="20"/>
-              </w:rPr>
-            </w:pPr>
-            <w:proofErr w:type="spellStart"/>
-            <w:r>
-              <w:rPr>
-                <w:sz w:val="20"/>
-                <w:szCs w:val="20"/>
-              </w:rPr>
-              <w:t>Optional</w:t>
-            </w:r>
-            <w:proofErr w:type="spellEnd"/>
-          </w:p>
-        </w:tc>
-        <w:tc>
-          <w:tcPr>
-            <w:tcW w:w="1729" w:type="dxa"/>
-            <w:vAlign w:val="center"/>
-          </w:tcPr>
-          <w:p>
-            <w:pPr>
-              <w:jc w:val="center"/>
-              <w:rPr>
-                <w:sz w:val="20"/>
-                <w:szCs w:val="20"/>
-              </w:rPr>
-            </w:pPr>
-            <w:r>
-              <w:rPr>
-                <w:sz w:val="20"/>
-                <w:szCs w:val="20"/>
-              </w:rPr>
-              <w:t>Consultar ranking de puntos</w:t>
-            </w:r>
-          </w:p>
-        </w:tc>
-        <w:tc>
-          <w:tcPr>
-            <w:tcW w:w="1729" w:type="dxa"/>
-            <w:vAlign w:val="center"/>
-          </w:tcPr>
-          <w:p>
-            <w:pPr>
-              <w:jc w:val="center"/>
-              <w:rPr>
-                <w:sz w:val="20"/>
-                <w:szCs w:val="20"/>
-              </w:rPr>
-            </w:pPr>
-            <w:proofErr w:type="spellStart"/>
-            <w:r>
-              <w:rPr>
-                <w:sz w:val="20"/>
-                <w:szCs w:val="20"/>
-              </w:rPr>
-              <w:t>Optional</w:t>
-            </w:r>
-            <w:proofErr w:type="spellEnd"/>
+          </w:p>
+        </w:tc>
+        <w:tc>
+          <w:tcPr>
+            <w:tcW w:w="1729" w:type="dxa"/>
+            <w:vAlign w:val="center"/>
+          </w:tcPr>
+          <w:p>
+            <w:pPr>
+              <w:jc w:val="center"/>
+              <w:rPr>
+                <w:sz w:val="20"/>
+                <w:szCs w:val="20"/>
+              </w:rPr>
+            </w:pPr>
+          </w:p>
+        </w:tc>
+        <w:tc>
+          <w:tcPr>
+            <w:tcW w:w="1729" w:type="dxa"/>
+            <w:vAlign w:val="center"/>
+          </w:tcPr>
+          <w:p>
+            <w:pPr>
+              <w:jc w:val="center"/>
+              <w:rPr>
+                <w:sz w:val="20"/>
+                <w:szCs w:val="20"/>
+              </w:rPr>
+            </w:pPr>
+            <w:r>
+              <w:rPr>
+                <w:sz w:val="20"/>
+                <w:szCs w:val="20"/>
+              </w:rPr>
+              <w:t>Desconectar usuario</w:t>
+            </w:r>
+          </w:p>
+        </w:tc>
+        <w:tc>
+          <w:tcPr>
+            <w:tcW w:w="1729" w:type="dxa"/>
+            <w:vAlign w:val="center"/>
+          </w:tcPr>
+          <w:p>
+            <w:pPr>
+              <w:jc w:val="center"/>
+              <w:rPr>
+                <w:sz w:val="20"/>
+                <w:szCs w:val="20"/>
+              </w:rPr>
+            </w:pPr>
+            <w:r>
+              <w:rPr>
+                <w:sz w:val="20"/>
+                <w:szCs w:val="20"/>
+              </w:rPr>
+              <w:t>Kernel</w:t>
+            </w:r>
           </w:p>
         </w:tc>
         <w:tc>
@@ -920,24 +802,23 @@
                 <w:sz w:val="20"/>
                 <w:szCs w:val="20"/>
               </w:rPr>
-              <w:t>Sistema de chat</w:t>
-            </w:r>
-          </w:p>
-        </w:tc>
-        <w:tc>
-          <w:tcPr>
-            <w:tcW w:w="1729" w:type="dxa"/>
-            <w:vAlign w:val="center"/>
-          </w:tcPr>
-          <w:p>
-            <w:pPr>
-              <w:jc w:val="center"/>
-              <w:rPr>
-                <w:sz w:val="20"/>
-                <w:szCs w:val="20"/>
-              </w:rPr>
-            </w:pPr>
-            <w:proofErr w:type="spellStart"/>
+              <w:t>Ranking de puntos</w:t>
+            </w:r>
+          </w:p>
+        </w:tc>
+        <w:tc>
+          <w:tcPr>
+            <w:tcW w:w="1729" w:type="dxa"/>
+            <w:vAlign w:val="center"/>
+          </w:tcPr>
+          <w:p>
+            <w:pPr>
+              <w:jc w:val="center"/>
+              <w:rPr>
+                <w:sz w:val="20"/>
+                <w:szCs w:val="20"/>
+              </w:rPr>
+            </w:pPr>
             <w:r>
               <w:rPr>
                 <w:sz w:val="20"/>
@@ -945,37 +826,50 @@
               </w:rPr>
               <w:t>Optional</w:t>
             </w:r>
-            <w:proofErr w:type="spellEnd"/>
-          </w:p>
-        </w:tc>
-        <w:tc>
-          <w:tcPr>
-            <w:tcW w:w="1729" w:type="dxa"/>
-            <w:vAlign w:val="center"/>
-          </w:tcPr>
-          <w:p>
-            <w:pPr>
-              <w:jc w:val="center"/>
-              <w:rPr>
-                <w:sz w:val="20"/>
-                <w:szCs w:val="20"/>
-              </w:rPr>
-            </w:pPr>
-          </w:p>
-        </w:tc>
-        <w:tc>
-          <w:tcPr>
-            <w:tcW w:w="1729" w:type="dxa"/>
-            <w:vAlign w:val="center"/>
-          </w:tcPr>
-          <w:p>
-            <w:pPr>
-              <w:jc w:val="center"/>
-              <w:rPr>
-                <w:sz w:val="20"/>
-                <w:szCs w:val="20"/>
-              </w:rPr>
-            </w:pPr>
+          </w:p>
+        </w:tc>
+        <w:tc>
+          <w:tcPr>
+            <w:tcW w:w="1729" w:type="dxa"/>
+            <w:vAlign w:val="center"/>
+          </w:tcPr>
+          <w:p>
+            <w:pPr>
+              <w:jc w:val="center"/>
+              <w:rPr>
+                <w:sz w:val="20"/>
+                <w:szCs w:val="20"/>
+              </w:rPr>
+            </w:pPr>
+            <w:r>
+              <w:rPr>
+                <w:sz w:val="20"/>
+                <w:szCs w:val="20"/>
+              </w:rPr>
+              <w:t>Consultar ranking de puntos</w:t>
+            </w:r>
+          </w:p>
+        </w:tc>
+        <w:tc>
+          <w:tcPr>
+            <w:tcW w:w="1729" w:type="dxa"/>
+            <w:vAlign w:val="center"/>
+          </w:tcPr>
+          <w:p>
+            <w:pPr>
+              <w:jc w:val="center"/>
+              <w:rPr>
+                <w:sz w:val="20"/>
+                <w:szCs w:val="20"/>
+              </w:rPr>
+            </w:pPr>
+            <w:r>
+              <w:rPr>
+                <w:sz w:val="20"/>
+                <w:szCs w:val="20"/>
+              </w:rPr>
+              <w:t>Optional</w:t>
+            </w:r>
           </w:p>
         </w:tc>
         <w:tc>
@@ -1008,59 +902,28 @@
                 <w:szCs w:val="20"/>
               </w:rPr>
             </w:pPr>
-          </w:p>
-        </w:tc>
-        <w:tc>
-          <w:tcPr>
-            <w:tcW w:w="1729" w:type="dxa"/>
-            <w:vAlign w:val="center"/>
-          </w:tcPr>
-          <w:p>
-            <w:pPr>
-              <w:jc w:val="center"/>
-              <w:rPr>
-                <w:sz w:val="20"/>
-                <w:szCs w:val="20"/>
-              </w:rPr>
-            </w:pPr>
-          </w:p>
-        </w:tc>
-        <w:tc>
-          <w:tcPr>
-            <w:tcW w:w="1729" w:type="dxa"/>
-            <w:vAlign w:val="center"/>
-          </w:tcPr>
-          <w:p>
-            <w:pPr>
-              <w:jc w:val="center"/>
-              <w:rPr>
-                <w:sz w:val="20"/>
-                <w:szCs w:val="20"/>
-              </w:rPr>
-            </w:pPr>
-            <w:r>
-              <w:rPr>
-                <w:sz w:val="20"/>
-                <w:szCs w:val="20"/>
-              </w:rPr>
-              <w:t>Escribir mensaje público</w:t>
-            </w:r>
-          </w:p>
-        </w:tc>
-        <w:tc>
-          <w:tcPr>
-            <w:tcW w:w="1729" w:type="dxa"/>
-            <w:vAlign w:val="center"/>
-          </w:tcPr>
-          <w:p>
-            <w:pPr>
-              <w:jc w:val="center"/>
-              <w:rPr>
-                <w:sz w:val="20"/>
-                <w:szCs w:val="20"/>
-              </w:rPr>
-            </w:pPr>
-            <w:proofErr w:type="spellStart"/>
+            <w:r>
+              <w:rPr>
+                <w:sz w:val="20"/>
+                <w:szCs w:val="20"/>
+              </w:rPr>
+              <w:t>Notificaciones vía eMail</w:t>
+            </w:r>
+          </w:p>
+        </w:tc>
+        <w:tc>
+          <w:tcPr>
+            <w:tcW w:w="1729" w:type="dxa"/>
+            <w:vAlign w:val="center"/>
+          </w:tcPr>
+          <w:p>
+            <w:pPr>
+              <w:jc w:val="center"/>
+              <w:rPr>
+                <w:sz w:val="20"/>
+                <w:szCs w:val="20"/>
+              </w:rPr>
+            </w:pPr>
             <w:r>
               <w:rPr>
                 <w:sz w:val="20"/>
@@ -1068,7 +931,44 @@
               </w:rPr>
               <w:t>Optional</w:t>
             </w:r>
-            <w:proofErr w:type="spellEnd"/>
+          </w:p>
+        </w:tc>
+        <w:tc>
+          <w:tcPr>
+            <w:tcW w:w="1729" w:type="dxa"/>
+            <w:vAlign w:val="center"/>
+          </w:tcPr>
+          <w:p>
+            <w:pPr>
+              <w:jc w:val="center"/>
+              <w:rPr>
+                <w:sz w:val="20"/>
+                <w:szCs w:val="20"/>
+              </w:rPr>
+            </w:pPr>
+          </w:p>
+          <w:p>
+            <w:pPr>
+              <w:rPr>
+                <w:sz w:val="20"/>
+                <w:szCs w:val="20"/>
+              </w:rPr>
+            </w:pPr>
+          </w:p>
+        </w:tc>
+        <w:tc>
+          <w:tcPr>
+            <w:tcW w:w="1729" w:type="dxa"/>
+            <w:vAlign w:val="center"/>
+          </w:tcPr>
+          <w:p>
+            <w:pPr>
+              <w:jc w:val="center"/>
+              <w:rPr>
+                <w:sz w:val="20"/>
+                <w:szCs w:val="20"/>
+              </w:rPr>
+            </w:pPr>
           </w:p>
         </w:tc>
         <w:tc>
@@ -1136,24 +1036,23 @@
                 <w:sz w:val="20"/>
                 <w:szCs w:val="20"/>
               </w:rPr>
-              <w:t>Recibir mensaje público</w:t>
-            </w:r>
-          </w:p>
-        </w:tc>
-        <w:tc>
-          <w:tcPr>
-            <w:tcW w:w="1729" w:type="dxa"/>
-            <w:vAlign w:val="center"/>
-          </w:tcPr>
-          <w:p>
-            <w:pPr>
-              <w:jc w:val="center"/>
-              <w:rPr>
-                <w:sz w:val="20"/>
-                <w:szCs w:val="20"/>
-              </w:rPr>
-            </w:pPr>
-            <w:proofErr w:type="spellStart"/>
+              <w:t>Enviar correo de confirmación</w:t>
+            </w:r>
+          </w:p>
+        </w:tc>
+        <w:tc>
+          <w:tcPr>
+            <w:tcW w:w="1729" w:type="dxa"/>
+            <w:vAlign w:val="center"/>
+          </w:tcPr>
+          <w:p>
+            <w:pPr>
+              <w:jc w:val="center"/>
+              <w:rPr>
+                <w:sz w:val="20"/>
+                <w:szCs w:val="20"/>
+              </w:rPr>
+            </w:pPr>
             <w:r>
               <w:rPr>
                 <w:sz w:val="20"/>
@@ -1161,7 +1060,6 @@
               </w:rPr>
               <w:t>Optional</w:t>
             </w:r>
-            <w:proofErr w:type="spellEnd"/>
           </w:p>
         </w:tc>
         <w:tc>
@@ -1229,24 +1127,23 @@
                 <w:sz w:val="20"/>
                 <w:szCs w:val="20"/>
               </w:rPr>
-              <w:t>Escribir mensaje privado</w:t>
-            </w:r>
-          </w:p>
-        </w:tc>
-        <w:tc>
-          <w:tcPr>
-            <w:tcW w:w="1729" w:type="dxa"/>
-            <w:vAlign w:val="center"/>
-          </w:tcPr>
-          <w:p>
-            <w:pPr>
-              <w:jc w:val="center"/>
-              <w:rPr>
-                <w:sz w:val="20"/>
-                <w:szCs w:val="20"/>
-              </w:rPr>
-            </w:pPr>
-            <w:proofErr w:type="spellStart"/>
+              <w:t>Enviar email a jugadores</w:t>
+            </w:r>
+          </w:p>
+        </w:tc>
+        <w:tc>
+          <w:tcPr>
+            <w:tcW w:w="1729" w:type="dxa"/>
+            <w:vAlign w:val="center"/>
+          </w:tcPr>
+          <w:p>
+            <w:pPr>
+              <w:jc w:val="center"/>
+              <w:rPr>
+                <w:sz w:val="20"/>
+                <w:szCs w:val="20"/>
+              </w:rPr>
+            </w:pPr>
             <w:r>
               <w:rPr>
                 <w:sz w:val="20"/>
@@ -1254,7 +1151,8 @@
               </w:rPr>
               <w:t>Optional</w:t>
             </w:r>
-            <w:proofErr w:type="spellEnd"/>
+            <w:bookmarkStart w:id="0" w:name="_GoBack"/>
+            <w:bookmarkEnd w:id="0"/>
           </w:p>
         </w:tc>
         <w:tc>
@@ -1287,59 +1185,28 @@
                 <w:szCs w:val="20"/>
               </w:rPr>
             </w:pPr>
-          </w:p>
-        </w:tc>
-        <w:tc>
-          <w:tcPr>
-            <w:tcW w:w="1729" w:type="dxa"/>
-            <w:vAlign w:val="center"/>
-          </w:tcPr>
-          <w:p>
-            <w:pPr>
-              <w:jc w:val="center"/>
-              <w:rPr>
-                <w:sz w:val="20"/>
-                <w:szCs w:val="20"/>
-              </w:rPr>
-            </w:pPr>
-          </w:p>
-        </w:tc>
-        <w:tc>
-          <w:tcPr>
-            <w:tcW w:w="1729" w:type="dxa"/>
-            <w:vAlign w:val="center"/>
-          </w:tcPr>
-          <w:p>
-            <w:pPr>
-              <w:jc w:val="center"/>
-              <w:rPr>
-                <w:sz w:val="20"/>
-                <w:szCs w:val="20"/>
-              </w:rPr>
-            </w:pPr>
-            <w:r>
-              <w:rPr>
-                <w:sz w:val="20"/>
-                <w:szCs w:val="20"/>
-              </w:rPr>
-              <w:t>Recibir mensaje privado</w:t>
-            </w:r>
-          </w:p>
-        </w:tc>
-        <w:tc>
-          <w:tcPr>
-            <w:tcW w:w="1729" w:type="dxa"/>
-            <w:vAlign w:val="center"/>
-          </w:tcPr>
-          <w:p>
-            <w:pPr>
-              <w:jc w:val="center"/>
-              <w:rPr>
-                <w:sz w:val="20"/>
-                <w:szCs w:val="20"/>
-              </w:rPr>
-            </w:pPr>
-            <w:proofErr w:type="spellStart"/>
+            <w:r>
+              <w:rPr>
+                <w:sz w:val="20"/>
+                <w:szCs w:val="20"/>
+              </w:rPr>
+              <w:t>Sistema de chat</w:t>
+            </w:r>
+          </w:p>
+        </w:tc>
+        <w:tc>
+          <w:tcPr>
+            <w:tcW w:w="1729" w:type="dxa"/>
+            <w:vAlign w:val="center"/>
+          </w:tcPr>
+          <w:p>
+            <w:pPr>
+              <w:jc w:val="center"/>
+              <w:rPr>
+                <w:sz w:val="20"/>
+                <w:szCs w:val="20"/>
+              </w:rPr>
+            </w:pPr>
             <w:r>
               <w:rPr>
                 <w:sz w:val="20"/>
@@ -1347,7 +1214,36 @@
               </w:rPr>
               <w:t>Optional</w:t>
             </w:r>
-            <w:proofErr w:type="spellEnd"/>
+          </w:p>
+        </w:tc>
+        <w:tc>
+          <w:tcPr>
+            <w:tcW w:w="1729" w:type="dxa"/>
+            <w:vAlign w:val="center"/>
+          </w:tcPr>
+          <w:p>
+            <w:pPr>
+              <w:jc w:val="center"/>
+              <w:rPr>
+                <w:sz w:val="20"/>
+                <w:szCs w:val="20"/>
+              </w:rPr>
+            </w:pPr>
+          </w:p>
+        </w:tc>
+        <w:tc>
+          <w:tcPr>
+            <w:tcW w:w="1729" w:type="dxa"/>
+            <w:vAlign w:val="center"/>
+          </w:tcPr>
+          <w:p>
+            <w:pPr>
+              <w:jc w:val="center"/>
+              <w:rPr>
+                <w:sz w:val="20"/>
+                <w:szCs w:val="20"/>
+              </w:rPr>
+            </w:pPr>
           </w:p>
         </w:tc>
         <w:tc>
@@ -1380,29 +1276,58 @@
                 <w:szCs w:val="20"/>
               </w:rPr>
             </w:pPr>
-            <w:r>
-              <w:rPr>
-                <w:sz w:val="20"/>
-                <w:szCs w:val="20"/>
-              </w:rPr>
-              <w:t>Buscador de partidas</w:t>
-            </w:r>
-          </w:p>
-        </w:tc>
-        <w:tc>
-          <w:tcPr>
-            <w:tcW w:w="1729" w:type="dxa"/>
-            <w:vAlign w:val="center"/>
-          </w:tcPr>
-          <w:p>
-            <w:pPr>
-              <w:jc w:val="center"/>
-              <w:rPr>
-                <w:sz w:val="20"/>
-                <w:szCs w:val="20"/>
-              </w:rPr>
-            </w:pPr>
-            <w:proofErr w:type="spellStart"/>
+          </w:p>
+        </w:tc>
+        <w:tc>
+          <w:tcPr>
+            <w:tcW w:w="1729" w:type="dxa"/>
+            <w:vAlign w:val="center"/>
+          </w:tcPr>
+          <w:p>
+            <w:pPr>
+              <w:jc w:val="center"/>
+              <w:rPr>
+                <w:sz w:val="20"/>
+                <w:szCs w:val="20"/>
+              </w:rPr>
+            </w:pPr>
+          </w:p>
+        </w:tc>
+        <w:tc>
+          <w:tcPr>
+            <w:tcW w:w="1729" w:type="dxa"/>
+            <w:vAlign w:val="center"/>
+          </w:tcPr>
+          <w:p>
+            <w:pPr>
+              <w:jc w:val="center"/>
+              <w:rPr>
+                <w:sz w:val="20"/>
+                <w:szCs w:val="20"/>
+              </w:rPr>
+            </w:pPr>
+            <w:r>
+              <w:rPr>
+                <w:sz w:val="20"/>
+                <w:szCs w:val="20"/>
+              </w:rPr>
+              <w:t>Escribir mensaje público</w:t>
+            </w:r>
+          </w:p>
+        </w:tc>
+        <w:tc>
+          <w:tcPr>
+            <w:tcW w:w="1729" w:type="dxa"/>
+            <w:vAlign w:val="center"/>
+          </w:tcPr>
+          <w:p>
+            <w:pPr>
+              <w:jc w:val="center"/>
+              <w:rPr>
+                <w:sz w:val="20"/>
+                <w:szCs w:val="20"/>
+              </w:rPr>
+            </w:pPr>
             <w:r>
               <w:rPr>
                 <w:sz w:val="20"/>
@@ -1410,37 +1335,6 @@
               </w:rPr>
               <w:t>Optional</w:t>
             </w:r>
-            <w:proofErr w:type="spellEnd"/>
-          </w:p>
-        </w:tc>
-        <w:tc>
-          <w:tcPr>
-            <w:tcW w:w="1729" w:type="dxa"/>
-            <w:vAlign w:val="center"/>
-          </w:tcPr>
-          <w:p>
-            <w:pPr>
-              <w:jc w:val="center"/>
-              <w:rPr>
-                <w:sz w:val="20"/>
-                <w:szCs w:val="20"/>
-              </w:rPr>
-            </w:pPr>
-          </w:p>
-        </w:tc>
-        <w:tc>
-          <w:tcPr>
-            <w:tcW w:w="1729" w:type="dxa"/>
-            <w:vAlign w:val="center"/>
-          </w:tcPr>
-          <w:p>
-            <w:pPr>
-              <w:jc w:val="center"/>
-              <w:rPr>
-                <w:sz w:val="20"/>
-                <w:szCs w:val="20"/>
-              </w:rPr>
-            </w:pPr>
           </w:p>
         </w:tc>
         <w:tc>
@@ -1508,24 +1402,23 @@
                 <w:sz w:val="20"/>
                 <w:szCs w:val="20"/>
               </w:rPr>
-              <w:t>Buscar partidas</w:t>
-            </w:r>
-          </w:p>
-        </w:tc>
-        <w:tc>
-          <w:tcPr>
-            <w:tcW w:w="1729" w:type="dxa"/>
-            <w:vAlign w:val="center"/>
-          </w:tcPr>
-          <w:p>
-            <w:pPr>
-              <w:jc w:val="center"/>
-              <w:rPr>
-                <w:sz w:val="20"/>
-                <w:szCs w:val="20"/>
-              </w:rPr>
-            </w:pPr>
-            <w:proofErr w:type="spellStart"/>
+              <w:t>Recibir mensaje público</w:t>
+            </w:r>
+          </w:p>
+        </w:tc>
+        <w:tc>
+          <w:tcPr>
+            <w:tcW w:w="1729" w:type="dxa"/>
+            <w:vAlign w:val="center"/>
+          </w:tcPr>
+          <w:p>
+            <w:pPr>
+              <w:jc w:val="center"/>
+              <w:rPr>
+                <w:sz w:val="20"/>
+                <w:szCs w:val="20"/>
+              </w:rPr>
+            </w:pPr>
             <w:r>
               <w:rPr>
                 <w:sz w:val="20"/>
@@ -1533,7 +1426,6 @@
               </w:rPr>
               <w:t>Optional</w:t>
             </w:r>
-            <w:proofErr w:type="spellEnd"/>
           </w:p>
         </w:tc>
         <w:tc>
@@ -1601,24 +1493,23 @@
                 <w:sz w:val="20"/>
                 <w:szCs w:val="20"/>
               </w:rPr>
-              <w:t>Por fecha</w:t>
-            </w:r>
-          </w:p>
-        </w:tc>
-        <w:tc>
-          <w:tcPr>
-            <w:tcW w:w="1729" w:type="dxa"/>
-            <w:vAlign w:val="center"/>
-          </w:tcPr>
-          <w:p>
-            <w:pPr>
-              <w:jc w:val="center"/>
-              <w:rPr>
-                <w:sz w:val="20"/>
-                <w:szCs w:val="20"/>
-              </w:rPr>
-            </w:pPr>
-            <w:proofErr w:type="spellStart"/>
+              <w:t>Escribir mensaje privado</w:t>
+            </w:r>
+          </w:p>
+        </w:tc>
+        <w:tc>
+          <w:tcPr>
+            <w:tcW w:w="1729" w:type="dxa"/>
+            <w:vAlign w:val="center"/>
+          </w:tcPr>
+          <w:p>
+            <w:pPr>
+              <w:jc w:val="center"/>
+              <w:rPr>
+                <w:sz w:val="20"/>
+                <w:szCs w:val="20"/>
+              </w:rPr>
+            </w:pPr>
             <w:r>
               <w:rPr>
                 <w:sz w:val="20"/>
@@ -1626,7 +1517,6 @@
               </w:rPr>
               <w:t>Optional</w:t>
             </w:r>
-            <w:proofErr w:type="spellEnd"/>
           </w:p>
         </w:tc>
         <w:tc>
@@ -1694,24 +1584,23 @@
                 <w:sz w:val="20"/>
                 <w:szCs w:val="20"/>
               </w:rPr>
-              <w:t>Por juego</w:t>
-            </w:r>
-          </w:p>
-        </w:tc>
-        <w:tc>
-          <w:tcPr>
-            <w:tcW w:w="1729" w:type="dxa"/>
-            <w:vAlign w:val="center"/>
-          </w:tcPr>
-          <w:p>
-            <w:pPr>
-              <w:jc w:val="center"/>
-              <w:rPr>
-                <w:sz w:val="20"/>
-                <w:szCs w:val="20"/>
-              </w:rPr>
-            </w:pPr>
-            <w:proofErr w:type="spellStart"/>
+              <w:t>Recibir mensaje privado</w:t>
+            </w:r>
+          </w:p>
+        </w:tc>
+        <w:tc>
+          <w:tcPr>
+            <w:tcW w:w="1729" w:type="dxa"/>
+            <w:vAlign w:val="center"/>
+          </w:tcPr>
+          <w:p>
+            <w:pPr>
+              <w:jc w:val="center"/>
+              <w:rPr>
+                <w:sz w:val="20"/>
+                <w:szCs w:val="20"/>
+              </w:rPr>
+            </w:pPr>
             <w:r>
               <w:rPr>
                 <w:sz w:val="20"/>
@@ -1719,7 +1608,6 @@
               </w:rPr>
               <w:t>Optional</w:t>
             </w:r>
-            <w:proofErr w:type="spellEnd"/>
           </w:p>
         </w:tc>
         <w:tc>
@@ -1752,59 +1640,28 @@
                 <w:szCs w:val="20"/>
               </w:rPr>
             </w:pPr>
-          </w:p>
-        </w:tc>
-        <w:tc>
-          <w:tcPr>
-            <w:tcW w:w="1729" w:type="dxa"/>
-            <w:vAlign w:val="center"/>
-          </w:tcPr>
-          <w:p>
-            <w:pPr>
-              <w:jc w:val="center"/>
-              <w:rPr>
-                <w:sz w:val="20"/>
-                <w:szCs w:val="20"/>
-              </w:rPr>
-            </w:pPr>
-          </w:p>
-        </w:tc>
-        <w:tc>
-          <w:tcPr>
-            <w:tcW w:w="1729" w:type="dxa"/>
-            <w:vAlign w:val="center"/>
-          </w:tcPr>
-          <w:p>
-            <w:pPr>
-              <w:jc w:val="center"/>
-              <w:rPr>
-                <w:sz w:val="20"/>
-                <w:szCs w:val="20"/>
-              </w:rPr>
-            </w:pPr>
-            <w:r>
-              <w:rPr>
-                <w:sz w:val="20"/>
-                <w:szCs w:val="20"/>
-              </w:rPr>
-              <w:t>Por nombre</w:t>
-            </w:r>
-          </w:p>
-        </w:tc>
-        <w:tc>
-          <w:tcPr>
-            <w:tcW w:w="1729" w:type="dxa"/>
-            <w:vAlign w:val="center"/>
-          </w:tcPr>
-          <w:p>
-            <w:pPr>
-              <w:jc w:val="center"/>
-              <w:rPr>
-                <w:sz w:val="20"/>
-                <w:szCs w:val="20"/>
-              </w:rPr>
-            </w:pPr>
-            <w:proofErr w:type="spellStart"/>
+            <w:r>
+              <w:rPr>
+                <w:sz w:val="20"/>
+                <w:szCs w:val="20"/>
+              </w:rPr>
+              <w:t>Buscador de partidas</w:t>
+            </w:r>
+          </w:p>
+        </w:tc>
+        <w:tc>
+          <w:tcPr>
+            <w:tcW w:w="1729" w:type="dxa"/>
+            <w:vAlign w:val="center"/>
+          </w:tcPr>
+          <w:p>
+            <w:pPr>
+              <w:jc w:val="center"/>
+              <w:rPr>
+                <w:sz w:val="20"/>
+                <w:szCs w:val="20"/>
+              </w:rPr>
+            </w:pPr>
             <w:r>
               <w:rPr>
                 <w:sz w:val="20"/>
@@ -1812,7 +1669,36 @@
               </w:rPr>
               <w:t>Optional</w:t>
             </w:r>
-            <w:proofErr w:type="spellEnd"/>
+          </w:p>
+        </w:tc>
+        <w:tc>
+          <w:tcPr>
+            <w:tcW w:w="1729" w:type="dxa"/>
+            <w:vAlign w:val="center"/>
+          </w:tcPr>
+          <w:p>
+            <w:pPr>
+              <w:jc w:val="center"/>
+              <w:rPr>
+                <w:sz w:val="20"/>
+                <w:szCs w:val="20"/>
+              </w:rPr>
+            </w:pPr>
+          </w:p>
+        </w:tc>
+        <w:tc>
+          <w:tcPr>
+            <w:tcW w:w="1729" w:type="dxa"/>
+            <w:vAlign w:val="center"/>
+          </w:tcPr>
+          <w:p>
+            <w:pPr>
+              <w:jc w:val="center"/>
+              <w:rPr>
+                <w:sz w:val="20"/>
+                <w:szCs w:val="20"/>
+              </w:rPr>
+            </w:pPr>
           </w:p>
         </w:tc>
         <w:tc>
@@ -1880,24 +1766,23 @@
                 <w:sz w:val="20"/>
                 <w:szCs w:val="20"/>
               </w:rPr>
-              <w:t>Por número de jugadores</w:t>
-            </w:r>
-          </w:p>
-        </w:tc>
-        <w:tc>
-          <w:tcPr>
-            <w:tcW w:w="1729" w:type="dxa"/>
-            <w:vAlign w:val="center"/>
-          </w:tcPr>
-          <w:p>
-            <w:pPr>
-              <w:jc w:val="center"/>
-              <w:rPr>
-                <w:sz w:val="20"/>
-                <w:szCs w:val="20"/>
-              </w:rPr>
-            </w:pPr>
-            <w:proofErr w:type="spellStart"/>
+              <w:t>Buscar partidas</w:t>
+            </w:r>
+          </w:p>
+        </w:tc>
+        <w:tc>
+          <w:tcPr>
+            <w:tcW w:w="1729" w:type="dxa"/>
+            <w:vAlign w:val="center"/>
+          </w:tcPr>
+          <w:p>
+            <w:pPr>
+              <w:jc w:val="center"/>
+              <w:rPr>
+                <w:sz w:val="20"/>
+                <w:szCs w:val="20"/>
+              </w:rPr>
+            </w:pPr>
             <w:r>
               <w:rPr>
                 <w:sz w:val="20"/>
@@ -1905,7 +1790,6 @@
               </w:rPr>
               <w:t>Optional</w:t>
             </w:r>
-            <w:proofErr w:type="spellEnd"/>
           </w:p>
         </w:tc>
         <w:tc>
@@ -1938,29 +1822,58 @@
                 <w:szCs w:val="20"/>
               </w:rPr>
             </w:pPr>
-            <w:r>
-              <w:rPr>
-                <w:sz w:val="20"/>
-                <w:szCs w:val="20"/>
-              </w:rPr>
-              <w:t>Configurador de cuenta</w:t>
-            </w:r>
-          </w:p>
-        </w:tc>
-        <w:tc>
-          <w:tcPr>
-            <w:tcW w:w="1729" w:type="dxa"/>
-            <w:vAlign w:val="center"/>
-          </w:tcPr>
-          <w:p>
-            <w:pPr>
-              <w:jc w:val="center"/>
-              <w:rPr>
-                <w:sz w:val="20"/>
-                <w:szCs w:val="20"/>
-              </w:rPr>
-            </w:pPr>
-            <w:proofErr w:type="spellStart"/>
+          </w:p>
+        </w:tc>
+        <w:tc>
+          <w:tcPr>
+            <w:tcW w:w="1729" w:type="dxa"/>
+            <w:vAlign w:val="center"/>
+          </w:tcPr>
+          <w:p>
+            <w:pPr>
+              <w:jc w:val="center"/>
+              <w:rPr>
+                <w:sz w:val="20"/>
+                <w:szCs w:val="20"/>
+              </w:rPr>
+            </w:pPr>
+          </w:p>
+        </w:tc>
+        <w:tc>
+          <w:tcPr>
+            <w:tcW w:w="1729" w:type="dxa"/>
+            <w:vAlign w:val="center"/>
+          </w:tcPr>
+          <w:p>
+            <w:pPr>
+              <w:jc w:val="center"/>
+              <w:rPr>
+                <w:sz w:val="20"/>
+                <w:szCs w:val="20"/>
+              </w:rPr>
+            </w:pPr>
+            <w:r>
+              <w:rPr>
+                <w:sz w:val="20"/>
+                <w:szCs w:val="20"/>
+              </w:rPr>
+              <w:t>Por fecha</w:t>
+            </w:r>
+          </w:p>
+        </w:tc>
+        <w:tc>
+          <w:tcPr>
+            <w:tcW w:w="1729" w:type="dxa"/>
+            <w:vAlign w:val="center"/>
+          </w:tcPr>
+          <w:p>
+            <w:pPr>
+              <w:jc w:val="center"/>
+              <w:rPr>
+                <w:sz w:val="20"/>
+                <w:szCs w:val="20"/>
+              </w:rPr>
+            </w:pPr>
             <w:r>
               <w:rPr>
                 <w:sz w:val="20"/>
@@ -1968,37 +1881,6 @@
               </w:rPr>
               <w:t>Optional</w:t>
             </w:r>
-            <w:proofErr w:type="spellEnd"/>
-          </w:p>
-        </w:tc>
-        <w:tc>
-          <w:tcPr>
-            <w:tcW w:w="1729" w:type="dxa"/>
-            <w:vAlign w:val="center"/>
-          </w:tcPr>
-          <w:p>
-            <w:pPr>
-              <w:jc w:val="center"/>
-              <w:rPr>
-                <w:sz w:val="20"/>
-                <w:szCs w:val="20"/>
-              </w:rPr>
-            </w:pPr>
-          </w:p>
-        </w:tc>
-        <w:tc>
-          <w:tcPr>
-            <w:tcW w:w="1729" w:type="dxa"/>
-            <w:vAlign w:val="center"/>
-          </w:tcPr>
-          <w:p>
-            <w:pPr>
-              <w:jc w:val="center"/>
-              <w:rPr>
-                <w:sz w:val="20"/>
-                <w:szCs w:val="20"/>
-              </w:rPr>
-            </w:pPr>
           </w:p>
         </w:tc>
         <w:tc>
@@ -2066,24 +1948,23 @@
                 <w:sz w:val="20"/>
                 <w:szCs w:val="20"/>
               </w:rPr>
-              <w:t>Configurar cuenta</w:t>
-            </w:r>
-          </w:p>
-        </w:tc>
-        <w:tc>
-          <w:tcPr>
-            <w:tcW w:w="1729" w:type="dxa"/>
-            <w:vAlign w:val="center"/>
-          </w:tcPr>
-          <w:p>
-            <w:pPr>
-              <w:jc w:val="center"/>
-              <w:rPr>
-                <w:sz w:val="20"/>
-                <w:szCs w:val="20"/>
-              </w:rPr>
-            </w:pPr>
-            <w:proofErr w:type="spellStart"/>
+              <w:t>Por juego</w:t>
+            </w:r>
+          </w:p>
+        </w:tc>
+        <w:tc>
+          <w:tcPr>
+            <w:tcW w:w="1729" w:type="dxa"/>
+            <w:vAlign w:val="center"/>
+          </w:tcPr>
+          <w:p>
+            <w:pPr>
+              <w:jc w:val="center"/>
+              <w:rPr>
+                <w:sz w:val="20"/>
+                <w:szCs w:val="20"/>
+              </w:rPr>
+            </w:pPr>
             <w:r>
               <w:rPr>
                 <w:sz w:val="20"/>
@@ -2091,7 +1972,6 @@
               </w:rPr>
               <w:t>Optional</w:t>
             </w:r>
-            <w:proofErr w:type="spellEnd"/>
           </w:p>
         </w:tc>
         <w:tc>
@@ -2159,24 +2039,23 @@
                 <w:sz w:val="20"/>
                 <w:szCs w:val="20"/>
               </w:rPr>
-              <w:t>Seleccionar avatar</w:t>
-            </w:r>
-          </w:p>
-        </w:tc>
-        <w:tc>
-          <w:tcPr>
-            <w:tcW w:w="1729" w:type="dxa"/>
-            <w:vAlign w:val="center"/>
-          </w:tcPr>
-          <w:p>
-            <w:pPr>
-              <w:jc w:val="center"/>
-              <w:rPr>
-                <w:sz w:val="20"/>
-                <w:szCs w:val="20"/>
-              </w:rPr>
-            </w:pPr>
-            <w:proofErr w:type="spellStart"/>
+              <w:t>Por nombre</w:t>
+            </w:r>
+          </w:p>
+        </w:tc>
+        <w:tc>
+          <w:tcPr>
+            <w:tcW w:w="1729" w:type="dxa"/>
+            <w:vAlign w:val="center"/>
+          </w:tcPr>
+          <w:p>
+            <w:pPr>
+              <w:jc w:val="center"/>
+              <w:rPr>
+                <w:sz w:val="20"/>
+                <w:szCs w:val="20"/>
+              </w:rPr>
+            </w:pPr>
             <w:r>
               <w:rPr>
                 <w:sz w:val="20"/>
@@ -2184,7 +2063,6 @@
               </w:rPr>
               <w:t>Optional</w:t>
             </w:r>
-            <w:proofErr w:type="spellEnd"/>
           </w:p>
         </w:tc>
         <w:tc>
@@ -2252,32 +2130,30 @@
                 <w:sz w:val="20"/>
                 <w:szCs w:val="20"/>
               </w:rPr>
-              <w:t>Seleccionar idioma</w:t>
-            </w:r>
-          </w:p>
-        </w:tc>
-        <w:tc>
-          <w:tcPr>
-            <w:tcW w:w="1729" w:type="dxa"/>
-            <w:vAlign w:val="center"/>
-          </w:tcPr>
-          <w:p>
-            <w:pPr>
-              <w:jc w:val="center"/>
-              <w:rPr>
-                <w:sz w:val="20"/>
-                <w:szCs w:val="20"/>
-              </w:rPr>
-            </w:pPr>
-            <w:proofErr w:type="spellStart"/>
-            <w:r>
-              <w:rPr>
-                <w:sz w:val="20"/>
-                <w:szCs w:val="20"/>
-              </w:rPr>
-              <w:t>Alternative</w:t>
-            </w:r>
-            <w:proofErr w:type="spellEnd"/>
+              <w:t>Por número de jugadores</w:t>
+            </w:r>
+          </w:p>
+        </w:tc>
+        <w:tc>
+          <w:tcPr>
+            <w:tcW w:w="1729" w:type="dxa"/>
+            <w:vAlign w:val="center"/>
+          </w:tcPr>
+          <w:p>
+            <w:pPr>
+              <w:jc w:val="center"/>
+              <w:rPr>
+                <w:sz w:val="20"/>
+                <w:szCs w:val="20"/>
+              </w:rPr>
+            </w:pPr>
+            <w:r>
+              <w:rPr>
+                <w:sz w:val="20"/>
+                <w:szCs w:val="20"/>
+              </w:rPr>
+              <w:t>Optional</w:t>
+            </w:r>
           </w:p>
         </w:tc>
         <w:tc>
@@ -2310,42 +2186,12 @@
                 <w:szCs w:val="20"/>
               </w:rPr>
             </w:pPr>
-          </w:p>
-        </w:tc>
-        <w:tc>
-          <w:tcPr>
-            <w:tcW w:w="1729" w:type="dxa"/>
-            <w:vAlign w:val="center"/>
-          </w:tcPr>
-          <w:p>
-            <w:pPr>
-              <w:jc w:val="center"/>
-              <w:rPr>
-                <w:sz w:val="20"/>
-                <w:szCs w:val="20"/>
-              </w:rPr>
-            </w:pPr>
-          </w:p>
-        </w:tc>
-        <w:tc>
-          <w:tcPr>
-            <w:tcW w:w="1729" w:type="dxa"/>
-            <w:vAlign w:val="center"/>
-          </w:tcPr>
-          <w:p>
-            <w:pPr>
-              <w:jc w:val="center"/>
-              <w:rPr>
-                <w:sz w:val="20"/>
-                <w:szCs w:val="20"/>
-              </w:rPr>
-            </w:pPr>
-            <w:r>
-              <w:rPr>
-                <w:sz w:val="20"/>
-                <w:szCs w:val="20"/>
-              </w:rPr>
-              <w:t>Modificar datos</w:t>
+            <w:r>
+              <w:rPr>
+                <w:sz w:val="20"/>
+                <w:szCs w:val="20"/>
+              </w:rPr>
+              <w:t>Configurador de cuenta</w:t>
             </w:r>
           </w:p>
         </w:tc>
@@ -2369,8 +2215,36 @@
               </w:rPr>
               <w:t>Optional</w:t>
             </w:r>
-            <w:bookmarkStart w:id="0" w:name="_GoBack"/>
-            <w:bookmarkEnd w:id="0"/>
+          </w:p>
+        </w:tc>
+        <w:tc>
+          <w:tcPr>
+            <w:tcW w:w="1729" w:type="dxa"/>
+            <w:vAlign w:val="center"/>
+          </w:tcPr>
+          <w:p>
+            <w:pPr>
+              <w:jc w:val="center"/>
+              <w:rPr>
+                <w:sz w:val="20"/>
+                <w:szCs w:val="20"/>
+              </w:rPr>
+            </w:pPr>
+          </w:p>
+        </w:tc>
+        <w:tc>
+          <w:tcPr>
+            <w:tcW w:w="1729" w:type="dxa"/>
+            <w:vAlign w:val="center"/>
+          </w:tcPr>
+          <w:p>
+            <w:pPr>
+              <w:jc w:val="center"/>
+              <w:rPr>
+                <w:sz w:val="20"/>
+                <w:szCs w:val="20"/>
+              </w:rPr>
+            </w:pPr>
           </w:p>
         </w:tc>
         <w:tc>
@@ -2433,21 +2307,35 @@
                 <w:szCs w:val="20"/>
               </w:rPr>
             </w:pPr>
-          </w:p>
-        </w:tc>
-        <w:tc>
-          <w:tcPr>
-            <w:tcW w:w="1729" w:type="dxa"/>
-            <w:vAlign w:val="center"/>
-          </w:tcPr>
-          <w:p>
-            <w:pPr>
-              <w:jc w:val="center"/>
-              <w:rPr>
-                <w:sz w:val="20"/>
-                <w:szCs w:val="20"/>
-              </w:rPr>
-            </w:pPr>
+            <w:r>
+              <w:rPr>
+                <w:sz w:val="20"/>
+                <w:szCs w:val="20"/>
+              </w:rPr>
+              <w:t>Configurar cuenta</w:t>
+            </w:r>
+          </w:p>
+        </w:tc>
+        <w:tc>
+          <w:tcPr>
+            <w:tcW w:w="1729" w:type="dxa"/>
+            <w:vAlign w:val="center"/>
+          </w:tcPr>
+          <w:p>
+            <w:pPr>
+              <w:jc w:val="center"/>
+              <w:rPr>
+                <w:sz w:val="20"/>
+                <w:szCs w:val="20"/>
+              </w:rPr>
+            </w:pPr>
+            <w:r>
+              <w:rPr>
+                <w:sz w:val="20"/>
+                <w:szCs w:val="20"/>
+              </w:rPr>
+              <w:t>Optional</w:t>
+            </w:r>
           </w:p>
         </w:tc>
         <w:tc>
@@ -2480,103 +2368,80 @@
                 <w:szCs w:val="20"/>
               </w:rPr>
             </w:pPr>
-            <w:r>
-              <w:rPr>
-                <w:sz w:val="20"/>
-                <w:szCs w:val="20"/>
-              </w:rPr>
-              <w:t>Español</w:t>
-            </w:r>
-          </w:p>
-        </w:tc>
-        <w:tc>
-          <w:tcPr>
-            <w:tcW w:w="1729" w:type="dxa"/>
-            <w:vAlign w:val="center"/>
-          </w:tcPr>
-          <w:p>
-            <w:pPr>
-              <w:jc w:val="center"/>
-              <w:rPr>
-                <w:sz w:val="20"/>
-                <w:szCs w:val="20"/>
-              </w:rPr>
-            </w:pPr>
-            <w:r>
-              <w:rPr>
-                <w:sz w:val="20"/>
-                <w:szCs w:val="20"/>
-              </w:rPr>
-              <w:t>Default</w:t>
-            </w:r>
-          </w:p>
-        </w:tc>
-        <w:tc>
-          <w:tcPr>
-            <w:tcW w:w="1729" w:type="dxa"/>
-            <w:vAlign w:val="center"/>
-          </w:tcPr>
-          <w:p>
-            <w:pPr>
-              <w:jc w:val="center"/>
-              <w:rPr>
-                <w:sz w:val="20"/>
-                <w:szCs w:val="20"/>
-              </w:rPr>
-            </w:pPr>
-            <w:r>
-              <w:rPr>
-                <w:sz w:val="20"/>
-                <w:szCs w:val="20"/>
-              </w:rPr>
-              <w:t>Seleccionar idioma</w:t>
-            </w:r>
-          </w:p>
-        </w:tc>
-        <w:tc>
-          <w:tcPr>
-            <w:tcW w:w="1729" w:type="dxa"/>
-            <w:vAlign w:val="center"/>
-          </w:tcPr>
-          <w:p>
-            <w:pPr>
-              <w:jc w:val="center"/>
-              <w:rPr>
-                <w:sz w:val="20"/>
-                <w:szCs w:val="20"/>
-              </w:rPr>
-            </w:pPr>
-            <w:proofErr w:type="spellStart"/>
-            <w:r>
-              <w:rPr>
-                <w:sz w:val="20"/>
-                <w:szCs w:val="20"/>
-              </w:rPr>
-              <w:t>Alternative</w:t>
-            </w:r>
-            <w:proofErr w:type="spellEnd"/>
-          </w:p>
-        </w:tc>
-        <w:tc>
-          <w:tcPr>
-            <w:tcW w:w="1729" w:type="dxa"/>
-            <w:vAlign w:val="center"/>
-          </w:tcPr>
-          <w:p>
-            <w:pPr>
-              <w:jc w:val="center"/>
-              <w:rPr>
-                <w:sz w:val="20"/>
-                <w:szCs w:val="20"/>
-              </w:rPr>
-            </w:pPr>
-            <w:r>
-              <w:rPr>
-                <w:sz w:val="20"/>
-                <w:szCs w:val="20"/>
-              </w:rPr>
-              <w:t>Idioma</w:t>
-            </w:r>
+          </w:p>
+        </w:tc>
+        <w:tc>
+          <w:tcPr>
+            <w:tcW w:w="1729" w:type="dxa"/>
+            <w:vAlign w:val="center"/>
+          </w:tcPr>
+          <w:p>
+            <w:pPr>
+              <w:jc w:val="center"/>
+              <w:rPr>
+                <w:sz w:val="20"/>
+                <w:szCs w:val="20"/>
+              </w:rPr>
+            </w:pPr>
+          </w:p>
+        </w:tc>
+        <w:tc>
+          <w:tcPr>
+            <w:tcW w:w="1729" w:type="dxa"/>
+            <w:vAlign w:val="center"/>
+          </w:tcPr>
+          <w:p>
+            <w:pPr>
+              <w:jc w:val="center"/>
+              <w:rPr>
+                <w:sz w:val="20"/>
+                <w:szCs w:val="20"/>
+              </w:rPr>
+            </w:pPr>
+            <w:r>
+              <w:rPr>
+                <w:sz w:val="20"/>
+                <w:szCs w:val="20"/>
+              </w:rPr>
+              <w:t>Seleccionar avatar</w:t>
+            </w:r>
+          </w:p>
+        </w:tc>
+        <w:tc>
+          <w:tcPr>
+            <w:tcW w:w="1729" w:type="dxa"/>
+            <w:vAlign w:val="center"/>
+          </w:tcPr>
+          <w:p>
+            <w:pPr>
+              <w:jc w:val="center"/>
+              <w:rPr>
+                <w:sz w:val="20"/>
+                <w:szCs w:val="20"/>
+              </w:rPr>
+            </w:pPr>
+            <w:r>
+              <w:rPr>
+                <w:sz w:val="20"/>
+                <w:szCs w:val="20"/>
+              </w:rPr>
+              <w:t>Optional</w:t>
+            </w:r>
+          </w:p>
+        </w:tc>
+        <w:tc>
+          <w:tcPr>
+            <w:tcW w:w="1729" w:type="dxa"/>
+            <w:vAlign w:val="center"/>
+          </w:tcPr>
+          <w:p>
+            <w:pPr>
+              <w:jc w:val="center"/>
+              <w:rPr>
+                <w:sz w:val="20"/>
+                <w:szCs w:val="20"/>
+              </w:rPr>
+            </w:pPr>
           </w:p>
         </w:tc>
       </w:tr>
@@ -2594,29 +2459,58 @@
                 <w:szCs w:val="20"/>
               </w:rPr>
             </w:pPr>
-            <w:r>
-              <w:rPr>
-                <w:sz w:val="20"/>
-                <w:szCs w:val="20"/>
-              </w:rPr>
-              <w:t>Inglés</w:t>
-            </w:r>
-          </w:p>
-        </w:tc>
-        <w:tc>
-          <w:tcPr>
-            <w:tcW w:w="1729" w:type="dxa"/>
-            <w:vAlign w:val="center"/>
-          </w:tcPr>
-          <w:p>
-            <w:pPr>
-              <w:jc w:val="center"/>
-              <w:rPr>
-                <w:sz w:val="20"/>
-                <w:szCs w:val="20"/>
-              </w:rPr>
-            </w:pPr>
-            <w:proofErr w:type="spellStart"/>
+          </w:p>
+        </w:tc>
+        <w:tc>
+          <w:tcPr>
+            <w:tcW w:w="1729" w:type="dxa"/>
+            <w:vAlign w:val="center"/>
+          </w:tcPr>
+          <w:p>
+            <w:pPr>
+              <w:jc w:val="center"/>
+              <w:rPr>
+                <w:sz w:val="20"/>
+                <w:szCs w:val="20"/>
+              </w:rPr>
+            </w:pPr>
+          </w:p>
+        </w:tc>
+        <w:tc>
+          <w:tcPr>
+            <w:tcW w:w="1729" w:type="dxa"/>
+            <w:vAlign w:val="center"/>
+          </w:tcPr>
+          <w:p>
+            <w:pPr>
+              <w:jc w:val="center"/>
+              <w:rPr>
+                <w:sz w:val="20"/>
+                <w:szCs w:val="20"/>
+              </w:rPr>
+            </w:pPr>
+            <w:r>
+              <w:rPr>
+                <w:sz w:val="20"/>
+                <w:szCs w:val="20"/>
+              </w:rPr>
+              <w:t>Seleccionar idioma</w:t>
+            </w:r>
+          </w:p>
+        </w:tc>
+        <w:tc>
+          <w:tcPr>
+            <w:tcW w:w="1729" w:type="dxa"/>
+            <w:vAlign w:val="center"/>
+          </w:tcPr>
+          <w:p>
+            <w:pPr>
+              <w:jc w:val="center"/>
+              <w:rPr>
+                <w:sz w:val="20"/>
+                <w:szCs w:val="20"/>
+              </w:rPr>
+            </w:pPr>
             <w:r>
               <w:rPr>
                 <w:sz w:val="20"/>
@@ -2624,75 +2518,21 @@
               </w:rPr>
               <w:t>Alternative</w:t>
             </w:r>
-            <w:proofErr w:type="spellEnd"/>
-          </w:p>
-        </w:tc>
-        <w:tc>
-          <w:tcPr>
-            <w:tcW w:w="1729" w:type="dxa"/>
-            <w:vAlign w:val="center"/>
-          </w:tcPr>
-          <w:p>
-            <w:pPr>
-              <w:jc w:val="center"/>
-              <w:rPr>
-                <w:sz w:val="20"/>
-                <w:szCs w:val="20"/>
-              </w:rPr>
-            </w:pPr>
-            <w:r>
-              <w:rPr>
-                <w:sz w:val="20"/>
-                <w:szCs w:val="20"/>
-              </w:rPr>
-              <w:t>Seleccionar idioma</w:t>
-            </w:r>
-          </w:p>
-        </w:tc>
-        <w:tc>
-          <w:tcPr>
-            <w:tcW w:w="1729" w:type="dxa"/>
-            <w:vAlign w:val="center"/>
-          </w:tcPr>
-          <w:p>
-            <w:pPr>
-              <w:jc w:val="center"/>
-              <w:rPr>
-                <w:sz w:val="20"/>
-                <w:szCs w:val="20"/>
-              </w:rPr>
-            </w:pPr>
-            <w:proofErr w:type="spellStart"/>
-            <w:r>
-              <w:rPr>
-                <w:sz w:val="20"/>
-                <w:szCs w:val="20"/>
-              </w:rPr>
-              <w:t>Alternative</w:t>
-            </w:r>
-            <w:proofErr w:type="spellEnd"/>
-          </w:p>
-        </w:tc>
-        <w:tc>
-          <w:tcPr>
-            <w:tcW w:w="1729" w:type="dxa"/>
-            <w:vAlign w:val="center"/>
-          </w:tcPr>
-          <w:p>
-            <w:pPr>
-              <w:jc w:val="center"/>
-              <w:rPr>
-                <w:sz w:val="20"/>
-                <w:szCs w:val="20"/>
-              </w:rPr>
-            </w:pPr>
-            <w:r>
-              <w:rPr>
-                <w:sz w:val="20"/>
-                <w:szCs w:val="20"/>
-              </w:rPr>
-              <w:t>Idioma</w:t>
-            </w:r>
+          </w:p>
+        </w:tc>
+        <w:tc>
+          <w:tcPr>
+            <w:tcW w:w="1729" w:type="dxa"/>
+            <w:vAlign w:val="center"/>
+          </w:tcPr>
+          <w:p>
+            <w:pPr>
+              <w:jc w:val="center"/>
+              <w:rPr>
+                <w:sz w:val="20"/>
+                <w:szCs w:val="20"/>
+              </w:rPr>
+            </w:pPr>
           </w:p>
         </w:tc>
       </w:tr>
@@ -2710,105 +2550,80 @@
                 <w:szCs w:val="20"/>
               </w:rPr>
             </w:pPr>
-            <w:r>
-              <w:rPr>
-                <w:sz w:val="20"/>
-                <w:szCs w:val="20"/>
-              </w:rPr>
-              <w:t>Italiano</w:t>
-            </w:r>
-          </w:p>
-        </w:tc>
-        <w:tc>
-          <w:tcPr>
-            <w:tcW w:w="1729" w:type="dxa"/>
-            <w:vAlign w:val="center"/>
-          </w:tcPr>
-          <w:p>
-            <w:pPr>
-              <w:jc w:val="center"/>
-              <w:rPr>
-                <w:sz w:val="20"/>
-                <w:szCs w:val="20"/>
-              </w:rPr>
-            </w:pPr>
-            <w:proofErr w:type="spellStart"/>
-            <w:r>
-              <w:rPr>
-                <w:sz w:val="20"/>
-                <w:szCs w:val="20"/>
-              </w:rPr>
-              <w:t>Alternative</w:t>
-            </w:r>
-            <w:proofErr w:type="spellEnd"/>
-          </w:p>
-        </w:tc>
-        <w:tc>
-          <w:tcPr>
-            <w:tcW w:w="1729" w:type="dxa"/>
-            <w:vAlign w:val="center"/>
-          </w:tcPr>
-          <w:p>
-            <w:pPr>
-              <w:jc w:val="center"/>
-              <w:rPr>
-                <w:sz w:val="20"/>
-                <w:szCs w:val="20"/>
-              </w:rPr>
-            </w:pPr>
-            <w:r>
-              <w:rPr>
-                <w:sz w:val="20"/>
-                <w:szCs w:val="20"/>
-              </w:rPr>
-              <w:t>Seleccionar idioma</w:t>
-            </w:r>
-          </w:p>
-        </w:tc>
-        <w:tc>
-          <w:tcPr>
-            <w:tcW w:w="1729" w:type="dxa"/>
-            <w:vAlign w:val="center"/>
-          </w:tcPr>
-          <w:p>
-            <w:pPr>
-              <w:jc w:val="center"/>
-              <w:rPr>
-                <w:sz w:val="20"/>
-                <w:szCs w:val="20"/>
-              </w:rPr>
-            </w:pPr>
-            <w:proofErr w:type="spellStart"/>
-            <w:r>
-              <w:rPr>
-                <w:sz w:val="20"/>
-                <w:szCs w:val="20"/>
-              </w:rPr>
-              <w:t>Alternative</w:t>
-            </w:r>
-            <w:proofErr w:type="spellEnd"/>
-          </w:p>
-        </w:tc>
-        <w:tc>
-          <w:tcPr>
-            <w:tcW w:w="1729" w:type="dxa"/>
-            <w:vAlign w:val="center"/>
-          </w:tcPr>
-          <w:p>
-            <w:pPr>
-              <w:jc w:val="center"/>
-              <w:rPr>
-                <w:sz w:val="20"/>
-                <w:szCs w:val="20"/>
-              </w:rPr>
-            </w:pPr>
-            <w:r>
-              <w:rPr>
-                <w:sz w:val="20"/>
-                <w:szCs w:val="20"/>
-              </w:rPr>
-              <w:t>Idioma</w:t>
-            </w:r>
+          </w:p>
+        </w:tc>
+        <w:tc>
+          <w:tcPr>
+            <w:tcW w:w="1729" w:type="dxa"/>
+            <w:vAlign w:val="center"/>
+          </w:tcPr>
+          <w:p>
+            <w:pPr>
+              <w:jc w:val="center"/>
+              <w:rPr>
+                <w:sz w:val="20"/>
+                <w:szCs w:val="20"/>
+              </w:rPr>
+            </w:pPr>
+          </w:p>
+        </w:tc>
+        <w:tc>
+          <w:tcPr>
+            <w:tcW w:w="1729" w:type="dxa"/>
+            <w:vAlign w:val="center"/>
+          </w:tcPr>
+          <w:p>
+            <w:pPr>
+              <w:jc w:val="center"/>
+              <w:rPr>
+                <w:sz w:val="20"/>
+                <w:szCs w:val="20"/>
+              </w:rPr>
+            </w:pPr>
+            <w:r>
+              <w:rPr>
+                <w:sz w:val="20"/>
+                <w:szCs w:val="20"/>
+              </w:rPr>
+              <w:t>Modificar datos</w:t>
+            </w:r>
+          </w:p>
+        </w:tc>
+        <w:tc>
+          <w:tcPr>
+            <w:tcW w:w="1729" w:type="dxa"/>
+            <w:vAlign w:val="center"/>
+          </w:tcPr>
+          <w:p>
+            <w:pPr>
+              <w:jc w:val="center"/>
+              <w:rPr>
+                <w:sz w:val="20"/>
+                <w:szCs w:val="20"/>
+              </w:rPr>
+            </w:pPr>
+            <w:r>
+              <w:rPr>
+                <w:sz w:val="20"/>
+                <w:szCs w:val="20"/>
+              </w:rPr>
+              <w:t>Optional</w:t>
+            </w:r>
+          </w:p>
+        </w:tc>
+        <w:tc>
+          <w:tcPr>
+            <w:tcW w:w="1729" w:type="dxa"/>
+            <w:vAlign w:val="center"/>
+          </w:tcPr>
+          <w:p>
+            <w:pPr>
+              <w:jc w:val="center"/>
+              <w:rPr>
+                <w:sz w:val="20"/>
+                <w:szCs w:val="20"/>
+              </w:rPr>
+            </w:pPr>
           </w:p>
         </w:tc>
       </w:tr>
@@ -2826,96 +2641,66 @@
                 <w:szCs w:val="20"/>
               </w:rPr>
             </w:pPr>
-            <w:r>
-              <w:rPr>
-                <w:sz w:val="20"/>
-                <w:szCs w:val="20"/>
-              </w:rPr>
-              <w:t xml:space="preserve">Juegos </w:t>
-            </w:r>
-            <w:r>
-              <w:rPr>
-                <w:sz w:val="20"/>
-                <w:szCs w:val="20"/>
-              </w:rPr>
-              <w:t>disponibles</w:t>
-            </w:r>
-          </w:p>
-        </w:tc>
-        <w:tc>
-          <w:tcPr>
-            <w:tcW w:w="1729" w:type="dxa"/>
-            <w:vAlign w:val="center"/>
-          </w:tcPr>
-          <w:p>
-            <w:pPr>
-              <w:jc w:val="center"/>
-              <w:rPr>
-                <w:sz w:val="20"/>
-                <w:szCs w:val="20"/>
-              </w:rPr>
-            </w:pPr>
-            <w:proofErr w:type="spellStart"/>
-            <w:r>
-              <w:rPr>
-                <w:sz w:val="20"/>
-                <w:szCs w:val="20"/>
-              </w:rPr>
-              <w:t>Alternative</w:t>
-            </w:r>
-            <w:proofErr w:type="spellEnd"/>
-          </w:p>
-        </w:tc>
-        <w:tc>
-          <w:tcPr>
-            <w:tcW w:w="1729" w:type="dxa"/>
-            <w:vAlign w:val="center"/>
-          </w:tcPr>
-          <w:p>
-            <w:pPr>
-              <w:jc w:val="center"/>
-              <w:rPr>
-                <w:sz w:val="20"/>
-                <w:szCs w:val="20"/>
-              </w:rPr>
-            </w:pPr>
-          </w:p>
-        </w:tc>
-        <w:tc>
-          <w:tcPr>
-            <w:tcW w:w="1729" w:type="dxa"/>
-            <w:vAlign w:val="center"/>
-          </w:tcPr>
-          <w:p>
-            <w:pPr>
-              <w:jc w:val="center"/>
-              <w:rPr>
-                <w:sz w:val="20"/>
-                <w:szCs w:val="20"/>
-              </w:rPr>
-            </w:pPr>
-          </w:p>
-        </w:tc>
-        <w:tc>
-          <w:tcPr>
-            <w:tcW w:w="1729" w:type="dxa"/>
-            <w:vAlign w:val="center"/>
-          </w:tcPr>
-          <w:p>
-            <w:pPr>
-              <w:jc w:val="center"/>
-              <w:rPr>
-                <w:sz w:val="20"/>
-                <w:szCs w:val="20"/>
-              </w:rPr>
-            </w:pPr>
-            <w:r>
-              <w:rPr>
-                <w:sz w:val="20"/>
-                <w:szCs w:val="20"/>
-              </w:rPr>
-              <w:t>Juego</w:t>
-            </w:r>
+          </w:p>
+        </w:tc>
+        <w:tc>
+          <w:tcPr>
+            <w:tcW w:w="1729" w:type="dxa"/>
+            <w:vAlign w:val="center"/>
+          </w:tcPr>
+          <w:p>
+            <w:pPr>
+              <w:jc w:val="center"/>
+              <w:rPr>
+                <w:sz w:val="20"/>
+                <w:szCs w:val="20"/>
+              </w:rPr>
+            </w:pPr>
+          </w:p>
+        </w:tc>
+        <w:tc>
+          <w:tcPr>
+            <w:tcW w:w="1729" w:type="dxa"/>
+            <w:vAlign w:val="center"/>
+          </w:tcPr>
+          <w:p>
+            <w:pPr>
+              <w:jc w:val="center"/>
+              <w:rPr>
+                <w:sz w:val="20"/>
+                <w:szCs w:val="20"/>
+              </w:rPr>
+            </w:pPr>
+          </w:p>
+        </w:tc>
+        <w:tc>
+          <w:tcPr>
+            <w:tcW w:w="1729" w:type="dxa"/>
+            <w:vAlign w:val="center"/>
+          </w:tcPr>
+          <w:p>
+            <w:pPr>
+              <w:jc w:val="center"/>
+              <w:rPr>
+                <w:sz w:val="20"/>
+                <w:szCs w:val="20"/>
+              </w:rPr>
+            </w:pPr>
+          </w:p>
+        </w:tc>
+        <w:tc>
+          <w:tcPr>
+            <w:tcW w:w="1729" w:type="dxa"/>
+            <w:vAlign w:val="center"/>
+          </w:tcPr>
+          <w:p>
+            <w:pPr>
+              <w:jc w:val="center"/>
+              <w:rPr>
+                <w:sz w:val="20"/>
+                <w:szCs w:val="20"/>
+              </w:rPr>
+            </w:pPr>
           </w:p>
         </w:tc>
       </w:tr>
@@ -2933,59 +2718,72 @@
                 <w:szCs w:val="20"/>
               </w:rPr>
             </w:pPr>
-          </w:p>
-        </w:tc>
-        <w:tc>
-          <w:tcPr>
-            <w:tcW w:w="1729" w:type="dxa"/>
-            <w:vAlign w:val="center"/>
-          </w:tcPr>
-          <w:p>
-            <w:pPr>
-              <w:jc w:val="center"/>
-              <w:rPr>
-                <w:sz w:val="20"/>
-                <w:szCs w:val="20"/>
-              </w:rPr>
-            </w:pPr>
-          </w:p>
-        </w:tc>
-        <w:tc>
-          <w:tcPr>
-            <w:tcW w:w="1729" w:type="dxa"/>
-            <w:vAlign w:val="center"/>
-          </w:tcPr>
-          <w:p>
-            <w:pPr>
-              <w:jc w:val="center"/>
-              <w:rPr>
-                <w:sz w:val="20"/>
-                <w:szCs w:val="20"/>
-              </w:rPr>
-            </w:pPr>
-            <w:r>
-              <w:rPr>
-                <w:sz w:val="20"/>
-                <w:szCs w:val="20"/>
-              </w:rPr>
-              <w:t>Crear partida</w:t>
-            </w:r>
-          </w:p>
-        </w:tc>
-        <w:tc>
-          <w:tcPr>
-            <w:tcW w:w="1729" w:type="dxa"/>
-            <w:vAlign w:val="center"/>
-          </w:tcPr>
-          <w:p>
-            <w:pPr>
-              <w:jc w:val="center"/>
-              <w:rPr>
-                <w:sz w:val="20"/>
-                <w:szCs w:val="20"/>
-              </w:rPr>
-            </w:pPr>
-            <w:proofErr w:type="spellStart"/>
+            <w:r>
+              <w:rPr>
+                <w:sz w:val="20"/>
+                <w:szCs w:val="20"/>
+              </w:rPr>
+              <w:t>Español</w:t>
+            </w:r>
+          </w:p>
+        </w:tc>
+        <w:tc>
+          <w:tcPr>
+            <w:tcW w:w="1729" w:type="dxa"/>
+            <w:vAlign w:val="center"/>
+          </w:tcPr>
+          <w:p>
+            <w:pPr>
+              <w:jc w:val="center"/>
+              <w:rPr>
+                <w:sz w:val="20"/>
+                <w:szCs w:val="20"/>
+              </w:rPr>
+            </w:pPr>
+            <w:r>
+              <w:rPr>
+                <w:sz w:val="20"/>
+                <w:szCs w:val="20"/>
+              </w:rPr>
+              <w:t>Default</w:t>
+            </w:r>
+          </w:p>
+        </w:tc>
+        <w:tc>
+          <w:tcPr>
+            <w:tcW w:w="1729" w:type="dxa"/>
+            <w:vAlign w:val="center"/>
+          </w:tcPr>
+          <w:p>
+            <w:pPr>
+              <w:jc w:val="center"/>
+              <w:rPr>
+                <w:sz w:val="20"/>
+                <w:szCs w:val="20"/>
+              </w:rPr>
+            </w:pPr>
+            <w:r>
+              <w:rPr>
+                <w:sz w:val="20"/>
+                <w:szCs w:val="20"/>
+              </w:rPr>
+              <w:t>Seleccionar idioma</w:t>
+            </w:r>
+          </w:p>
+        </w:tc>
+        <w:tc>
+          <w:tcPr>
+            <w:tcW w:w="1729" w:type="dxa"/>
+            <w:vAlign w:val="center"/>
+          </w:tcPr>
+          <w:p>
+            <w:pPr>
+              <w:jc w:val="center"/>
+              <w:rPr>
+                <w:sz w:val="20"/>
+                <w:szCs w:val="20"/>
+              </w:rPr>
+            </w:pPr>
             <w:r>
               <w:rPr>
                 <w:sz w:val="20"/>
@@ -2993,22 +2791,28 @@
               </w:rPr>
               <w:t>Alternative</w:t>
             </w:r>
-            <w:proofErr w:type="spellEnd"/>
-          </w:p>
-        </w:tc>
-        <w:tc>
-          <w:tcPr>
-            <w:tcW w:w="1729" w:type="dxa"/>
-            <w:vAlign w:val="center"/>
-          </w:tcPr>
-          <w:p>
-            <w:pPr>
-              <w:jc w:val="center"/>
-              <w:rPr>
-                <w:sz w:val="20"/>
-                <w:szCs w:val="20"/>
-              </w:rPr>
-            </w:pPr>
+          </w:p>
+        </w:tc>
+        <w:tc>
+          <w:tcPr>
+            <w:tcW w:w="1729" w:type="dxa"/>
+            <w:vAlign w:val="center"/>
+          </w:tcPr>
+          <w:p>
+            <w:pPr>
+              <w:jc w:val="center"/>
+              <w:rPr>
+                <w:sz w:val="20"/>
+                <w:szCs w:val="20"/>
+              </w:rPr>
+            </w:pPr>
+            <w:r>
+              <w:rPr>
+                <w:sz w:val="20"/>
+                <w:szCs w:val="20"/>
+              </w:rPr>
+              <w:t>Idioma</w:t>
+            </w:r>
           </w:p>
         </w:tc>
       </w:tr>
@@ -3026,59 +2830,28 @@
                 <w:szCs w:val="20"/>
               </w:rPr>
             </w:pPr>
-          </w:p>
-        </w:tc>
-        <w:tc>
-          <w:tcPr>
-            <w:tcW w:w="1729" w:type="dxa"/>
-            <w:vAlign w:val="center"/>
-          </w:tcPr>
-          <w:p>
-            <w:pPr>
-              <w:jc w:val="center"/>
-              <w:rPr>
-                <w:sz w:val="20"/>
-                <w:szCs w:val="20"/>
-              </w:rPr>
-            </w:pPr>
-          </w:p>
-        </w:tc>
-        <w:tc>
-          <w:tcPr>
-            <w:tcW w:w="1729" w:type="dxa"/>
-            <w:vAlign w:val="center"/>
-          </w:tcPr>
-          <w:p>
-            <w:pPr>
-              <w:jc w:val="center"/>
-              <w:rPr>
-                <w:sz w:val="20"/>
-                <w:szCs w:val="20"/>
-              </w:rPr>
-            </w:pPr>
-            <w:r>
-              <w:rPr>
-                <w:sz w:val="20"/>
-                <w:szCs w:val="20"/>
-              </w:rPr>
-              <w:t>Seleccionar juego</w:t>
-            </w:r>
-          </w:p>
-        </w:tc>
-        <w:tc>
-          <w:tcPr>
-            <w:tcW w:w="1729" w:type="dxa"/>
-            <w:vAlign w:val="center"/>
-          </w:tcPr>
-          <w:p>
-            <w:pPr>
-              <w:jc w:val="center"/>
-              <w:rPr>
-                <w:sz w:val="20"/>
-                <w:szCs w:val="20"/>
-              </w:rPr>
-            </w:pPr>
-            <w:proofErr w:type="spellStart"/>
+            <w:r>
+              <w:rPr>
+                <w:sz w:val="20"/>
+                <w:szCs w:val="20"/>
+              </w:rPr>
+              <w:t>Inglés</w:t>
+            </w:r>
+          </w:p>
+        </w:tc>
+        <w:tc>
+          <w:tcPr>
+            <w:tcW w:w="1729" w:type="dxa"/>
+            <w:vAlign w:val="center"/>
+          </w:tcPr>
+          <w:p>
+            <w:pPr>
+              <w:jc w:val="center"/>
+              <w:rPr>
+                <w:sz w:val="20"/>
+                <w:szCs w:val="20"/>
+              </w:rPr>
+            </w:pPr>
             <w:r>
               <w:rPr>
                 <w:sz w:val="20"/>
@@ -3086,22 +2859,72 @@
               </w:rPr>
               <w:t>Alternative</w:t>
             </w:r>
-            <w:proofErr w:type="spellEnd"/>
-          </w:p>
-        </w:tc>
-        <w:tc>
-          <w:tcPr>
-            <w:tcW w:w="1729" w:type="dxa"/>
-            <w:vAlign w:val="center"/>
-          </w:tcPr>
-          <w:p>
-            <w:pPr>
-              <w:jc w:val="center"/>
-              <w:rPr>
-                <w:sz w:val="20"/>
-                <w:szCs w:val="20"/>
-              </w:rPr>
-            </w:pPr>
+          </w:p>
+        </w:tc>
+        <w:tc>
+          <w:tcPr>
+            <w:tcW w:w="1729" w:type="dxa"/>
+            <w:vAlign w:val="center"/>
+          </w:tcPr>
+          <w:p>
+            <w:pPr>
+              <w:jc w:val="center"/>
+              <w:rPr>
+                <w:sz w:val="20"/>
+                <w:szCs w:val="20"/>
+              </w:rPr>
+            </w:pPr>
+            <w:r>
+              <w:rPr>
+                <w:sz w:val="20"/>
+                <w:szCs w:val="20"/>
+              </w:rPr>
+              <w:t>Seleccionar idioma</w:t>
+            </w:r>
+          </w:p>
+        </w:tc>
+        <w:tc>
+          <w:tcPr>
+            <w:tcW w:w="1729" w:type="dxa"/>
+            <w:vAlign w:val="center"/>
+          </w:tcPr>
+          <w:p>
+            <w:pPr>
+              <w:jc w:val="center"/>
+              <w:rPr>
+                <w:sz w:val="20"/>
+                <w:szCs w:val="20"/>
+              </w:rPr>
+            </w:pPr>
+            <w:r>
+              <w:rPr>
+                <w:sz w:val="20"/>
+                <w:szCs w:val="20"/>
+              </w:rPr>
+              <w:t>Alternative</w:t>
+            </w:r>
+          </w:p>
+        </w:tc>
+        <w:tc>
+          <w:tcPr>
+            <w:tcW w:w="1729" w:type="dxa"/>
+            <w:vAlign w:val="center"/>
+          </w:tcPr>
+          <w:p>
+            <w:pPr>
+              <w:jc w:val="center"/>
+              <w:rPr>
+                <w:sz w:val="20"/>
+                <w:szCs w:val="20"/>
+              </w:rPr>
+            </w:pPr>
+            <w:r>
+              <w:rPr>
+                <w:sz w:val="20"/>
+                <w:szCs w:val="20"/>
+              </w:rPr>
+              <w:t>Idioma</w:t>
+            </w:r>
           </w:p>
         </w:tc>
       </w:tr>
@@ -3124,24 +2947,23 @@
                 <w:sz w:val="20"/>
                 <w:szCs w:val="20"/>
               </w:rPr>
-              <w:t>Tipo de jugador</w:t>
-            </w:r>
-          </w:p>
-        </w:tc>
-        <w:tc>
-          <w:tcPr>
-            <w:tcW w:w="1729" w:type="dxa"/>
-            <w:vAlign w:val="center"/>
-          </w:tcPr>
-          <w:p>
-            <w:pPr>
-              <w:jc w:val="center"/>
-              <w:rPr>
-                <w:sz w:val="20"/>
-                <w:szCs w:val="20"/>
-              </w:rPr>
-            </w:pPr>
-            <w:proofErr w:type="spellStart"/>
+              <w:t>Italiano</w:t>
+            </w:r>
+          </w:p>
+        </w:tc>
+        <w:tc>
+          <w:tcPr>
+            <w:tcW w:w="1729" w:type="dxa"/>
+            <w:vAlign w:val="center"/>
+          </w:tcPr>
+          <w:p>
+            <w:pPr>
+              <w:jc w:val="center"/>
+              <w:rPr>
+                <w:sz w:val="20"/>
+                <w:szCs w:val="20"/>
+              </w:rPr>
+            </w:pPr>
             <w:r>
               <w:rPr>
                 <w:sz w:val="20"/>
@@ -3149,58 +2971,71 @@
               </w:rPr>
               <w:t>Alternative</w:t>
             </w:r>
-            <w:proofErr w:type="spellEnd"/>
-          </w:p>
-        </w:tc>
-        <w:tc>
-          <w:tcPr>
-            <w:tcW w:w="1729" w:type="dxa"/>
-            <w:vAlign w:val="center"/>
-          </w:tcPr>
-          <w:p>
-            <w:pPr>
-              <w:jc w:val="center"/>
-              <w:rPr>
-                <w:sz w:val="20"/>
-                <w:szCs w:val="20"/>
-              </w:rPr>
-            </w:pPr>
-          </w:p>
-        </w:tc>
-        <w:tc>
-          <w:tcPr>
-            <w:tcW w:w="1729" w:type="dxa"/>
-            <w:vAlign w:val="center"/>
-          </w:tcPr>
-          <w:p>
-            <w:pPr>
-              <w:jc w:val="center"/>
-              <w:rPr>
-                <w:sz w:val="20"/>
-                <w:szCs w:val="20"/>
-              </w:rPr>
-            </w:pPr>
-          </w:p>
-        </w:tc>
-        <w:tc>
-          <w:tcPr>
-            <w:tcW w:w="1729" w:type="dxa"/>
-            <w:vAlign w:val="center"/>
-          </w:tcPr>
-          <w:p>
-            <w:pPr>
-              <w:jc w:val="center"/>
-              <w:rPr>
-                <w:sz w:val="20"/>
-                <w:szCs w:val="20"/>
-              </w:rPr>
-            </w:pPr>
-            <w:r>
-              <w:rPr>
-                <w:sz w:val="20"/>
-                <w:szCs w:val="20"/>
-              </w:rPr>
-              <w:t>Oponentes</w:t>
+          </w:p>
+        </w:tc>
+        <w:tc>
+          <w:tcPr>
+            <w:tcW w:w="1729" w:type="dxa"/>
+            <w:vAlign w:val="center"/>
+          </w:tcPr>
+          <w:p>
+            <w:pPr>
+              <w:jc w:val="center"/>
+              <w:rPr>
+                <w:sz w:val="20"/>
+                <w:szCs w:val="20"/>
+              </w:rPr>
+            </w:pPr>
+            <w:r>
+              <w:rPr>
+                <w:sz w:val="20"/>
+                <w:szCs w:val="20"/>
+              </w:rPr>
+              <w:t>Seleccionar idioma</w:t>
+            </w:r>
+          </w:p>
+        </w:tc>
+        <w:tc>
+          <w:tcPr>
+            <w:tcW w:w="1729" w:type="dxa"/>
+            <w:vAlign w:val="center"/>
+          </w:tcPr>
+          <w:p>
+            <w:pPr>
+              <w:jc w:val="center"/>
+              <w:rPr>
+                <w:sz w:val="20"/>
+                <w:szCs w:val="20"/>
+              </w:rPr>
+            </w:pPr>
+            <w:r>
+              <w:rPr>
+                <w:sz w:val="20"/>
+                <w:szCs w:val="20"/>
+              </w:rPr>
+              <w:t>Alternative</w:t>
+            </w:r>
+          </w:p>
+        </w:tc>
+        <w:tc>
+          <w:tcPr>
+            <w:tcW w:w="1729" w:type="dxa"/>
+            <w:vAlign w:val="center"/>
+          </w:tcPr>
+          <w:p>
+            <w:pPr>
+              <w:jc w:val="center"/>
+              <w:rPr>
+                <w:sz w:val="20"/>
+                <w:szCs w:val="20"/>
+              </w:rPr>
+            </w:pPr>
+            <w:r>
+              <w:rPr>
+                <w:sz w:val="20"/>
+                <w:szCs w:val="20"/>
+              </w:rPr>
+              <w:t>Idioma</w:t>
             </w:r>
           </w:p>
         </w:tc>
@@ -3219,59 +3054,35 @@
                 <w:szCs w:val="20"/>
               </w:rPr>
             </w:pPr>
-          </w:p>
-        </w:tc>
-        <w:tc>
-          <w:tcPr>
-            <w:tcW w:w="1729" w:type="dxa"/>
-            <w:vAlign w:val="center"/>
-          </w:tcPr>
-          <w:p>
-            <w:pPr>
-              <w:jc w:val="center"/>
-              <w:rPr>
-                <w:sz w:val="20"/>
-                <w:szCs w:val="20"/>
-              </w:rPr>
-            </w:pPr>
-          </w:p>
-        </w:tc>
-        <w:tc>
-          <w:tcPr>
-            <w:tcW w:w="1729" w:type="dxa"/>
-            <w:vAlign w:val="center"/>
-          </w:tcPr>
-          <w:p>
-            <w:pPr>
-              <w:jc w:val="center"/>
-              <w:rPr>
-                <w:sz w:val="20"/>
-                <w:szCs w:val="20"/>
-              </w:rPr>
-            </w:pPr>
-            <w:r>
-              <w:rPr>
-                <w:sz w:val="20"/>
-                <w:szCs w:val="20"/>
-              </w:rPr>
-              <w:t>Crear partida</w:t>
-            </w:r>
-          </w:p>
-        </w:tc>
-        <w:tc>
-          <w:tcPr>
-            <w:tcW w:w="1729" w:type="dxa"/>
-            <w:vAlign w:val="center"/>
-          </w:tcPr>
-          <w:p>
-            <w:pPr>
-              <w:jc w:val="center"/>
-              <w:rPr>
-                <w:sz w:val="20"/>
-                <w:szCs w:val="20"/>
-              </w:rPr>
-            </w:pPr>
-            <w:proofErr w:type="spellStart"/>
+            <w:r>
+              <w:rPr>
+                <w:sz w:val="20"/>
+                <w:szCs w:val="20"/>
+              </w:rPr>
+              <w:t xml:space="preserve">Juegos </w:t>
+            </w:r>
+            <w:r>
+              <w:rPr>
+                <w:sz w:val="20"/>
+                <w:szCs w:val="20"/>
+              </w:rPr>
+              <w:t>disponibles</w:t>
+            </w:r>
+          </w:p>
+        </w:tc>
+        <w:tc>
+          <w:tcPr>
+            <w:tcW w:w="1729" w:type="dxa"/>
+            <w:vAlign w:val="center"/>
+          </w:tcPr>
+          <w:p>
+            <w:pPr>
+              <w:jc w:val="center"/>
+              <w:rPr>
+                <w:sz w:val="20"/>
+                <w:szCs w:val="20"/>
+              </w:rPr>
+            </w:pPr>
             <w:r>
               <w:rPr>
                 <w:sz w:val="20"/>
@@ -3279,22 +3090,58 @@
               </w:rPr>
               <w:t>Alternative</w:t>
             </w:r>
-            <w:proofErr w:type="spellEnd"/>
-          </w:p>
-        </w:tc>
-        <w:tc>
-          <w:tcPr>
-            <w:tcW w:w="1729" w:type="dxa"/>
-            <w:vAlign w:val="center"/>
-          </w:tcPr>
-          <w:p>
-            <w:pPr>
-              <w:jc w:val="center"/>
-              <w:rPr>
-                <w:sz w:val="20"/>
-                <w:szCs w:val="20"/>
-              </w:rPr>
-            </w:pPr>
+          </w:p>
+        </w:tc>
+        <w:tc>
+          <w:tcPr>
+            <w:tcW w:w="1729" w:type="dxa"/>
+            <w:vAlign w:val="center"/>
+          </w:tcPr>
+          <w:p>
+            <w:pPr>
+              <w:jc w:val="center"/>
+              <w:rPr>
+                <w:sz w:val="20"/>
+                <w:szCs w:val="20"/>
+              </w:rPr>
+            </w:pPr>
+          </w:p>
+        </w:tc>
+        <w:tc>
+          <w:tcPr>
+            <w:tcW w:w="1729" w:type="dxa"/>
+            <w:vAlign w:val="center"/>
+          </w:tcPr>
+          <w:p>
+            <w:pPr>
+              <w:jc w:val="center"/>
+              <w:rPr>
+                <w:sz w:val="20"/>
+                <w:szCs w:val="20"/>
+              </w:rPr>
+            </w:pPr>
+          </w:p>
+        </w:tc>
+        <w:tc>
+          <w:tcPr>
+            <w:tcW w:w="1729" w:type="dxa"/>
+            <w:vAlign w:val="center"/>
+          </w:tcPr>
+          <w:p>
+            <w:pPr>
+              <w:jc w:val="center"/>
+              <w:rPr>
+                <w:sz w:val="20"/>
+                <w:szCs w:val="20"/>
+              </w:rPr>
+            </w:pPr>
+            <w:r>
+              <w:rPr>
+                <w:sz w:val="20"/>
+                <w:szCs w:val="20"/>
+              </w:rPr>
+              <w:t>Juego</w:t>
+            </w:r>
           </w:p>
         </w:tc>
       </w:tr>
@@ -3347,24 +3194,23 @@
                 <w:sz w:val="20"/>
                 <w:szCs w:val="20"/>
               </w:rPr>
-              <w:t>Seleccionar jugadores</w:t>
-            </w:r>
-          </w:p>
-        </w:tc>
-        <w:tc>
-          <w:tcPr>
-            <w:tcW w:w="1729" w:type="dxa"/>
-            <w:vAlign w:val="center"/>
-          </w:tcPr>
-          <w:p>
-            <w:pPr>
-              <w:jc w:val="center"/>
-              <w:rPr>
-                <w:sz w:val="20"/>
-                <w:szCs w:val="20"/>
-              </w:rPr>
-            </w:pPr>
-            <w:proofErr w:type="spellStart"/>
+              <w:t>Crear partida</w:t>
+            </w:r>
+          </w:p>
+        </w:tc>
+        <w:tc>
+          <w:tcPr>
+            <w:tcW w:w="1729" w:type="dxa"/>
+            <w:vAlign w:val="center"/>
+          </w:tcPr>
+          <w:p>
+            <w:pPr>
+              <w:jc w:val="center"/>
+              <w:rPr>
+                <w:sz w:val="20"/>
+                <w:szCs w:val="20"/>
+              </w:rPr>
+            </w:pPr>
             <w:r>
               <w:rPr>
                 <w:sz w:val="20"/>
@@ -3372,7 +3218,6 @@
               </w:rPr>
               <w:t>Alternative</w:t>
             </w:r>
-            <w:proofErr w:type="spellEnd"/>
           </w:p>
         </w:tc>
         <w:tc>
@@ -3405,29 +3250,58 @@
                 <w:szCs w:val="20"/>
               </w:rPr>
             </w:pPr>
-            <w:r>
-              <w:rPr>
-                <w:sz w:val="20"/>
-                <w:szCs w:val="20"/>
-              </w:rPr>
-              <w:t>Número de jugadores</w:t>
-            </w:r>
-          </w:p>
-        </w:tc>
-        <w:tc>
-          <w:tcPr>
-            <w:tcW w:w="1729" w:type="dxa"/>
-            <w:vAlign w:val="center"/>
-          </w:tcPr>
-          <w:p>
-            <w:pPr>
-              <w:jc w:val="center"/>
-              <w:rPr>
-                <w:sz w:val="20"/>
-                <w:szCs w:val="20"/>
-              </w:rPr>
-            </w:pPr>
-            <w:proofErr w:type="spellStart"/>
+          </w:p>
+        </w:tc>
+        <w:tc>
+          <w:tcPr>
+            <w:tcW w:w="1729" w:type="dxa"/>
+            <w:vAlign w:val="center"/>
+          </w:tcPr>
+          <w:p>
+            <w:pPr>
+              <w:jc w:val="center"/>
+              <w:rPr>
+                <w:sz w:val="20"/>
+                <w:szCs w:val="20"/>
+              </w:rPr>
+            </w:pPr>
+          </w:p>
+        </w:tc>
+        <w:tc>
+          <w:tcPr>
+            <w:tcW w:w="1729" w:type="dxa"/>
+            <w:vAlign w:val="center"/>
+          </w:tcPr>
+          <w:p>
+            <w:pPr>
+              <w:jc w:val="center"/>
+              <w:rPr>
+                <w:sz w:val="20"/>
+                <w:szCs w:val="20"/>
+              </w:rPr>
+            </w:pPr>
+            <w:r>
+              <w:rPr>
+                <w:sz w:val="20"/>
+                <w:szCs w:val="20"/>
+              </w:rPr>
+              <w:t>Seleccionar juego</w:t>
+            </w:r>
+          </w:p>
+        </w:tc>
+        <w:tc>
+          <w:tcPr>
+            <w:tcW w:w="1729" w:type="dxa"/>
+            <w:vAlign w:val="center"/>
+          </w:tcPr>
+          <w:p>
+            <w:pPr>
+              <w:jc w:val="center"/>
+              <w:rPr>
+                <w:sz w:val="20"/>
+                <w:szCs w:val="20"/>
+              </w:rPr>
+            </w:pPr>
             <w:r>
               <w:rPr>
                 <w:sz w:val="20"/>
@@ -3435,59 +3309,21 @@
               </w:rPr>
               <w:t>Alternative</w:t>
             </w:r>
-            <w:proofErr w:type="spellEnd"/>
-          </w:p>
-        </w:tc>
-        <w:tc>
-          <w:tcPr>
-            <w:tcW w:w="1729" w:type="dxa"/>
-            <w:vAlign w:val="center"/>
-          </w:tcPr>
-          <w:p>
-            <w:pPr>
-              <w:jc w:val="center"/>
-              <w:rPr>
-                <w:sz w:val="20"/>
-                <w:szCs w:val="20"/>
-              </w:rPr>
-            </w:pPr>
-          </w:p>
-        </w:tc>
-        <w:tc>
-          <w:tcPr>
-            <w:tcW w:w="1729" w:type="dxa"/>
-            <w:vAlign w:val="center"/>
-          </w:tcPr>
-          <w:p>
-            <w:pPr>
-              <w:jc w:val="center"/>
-              <w:rPr>
-                <w:sz w:val="20"/>
-                <w:szCs w:val="20"/>
-              </w:rPr>
-            </w:pPr>
-          </w:p>
-        </w:tc>
-        <w:tc>
-          <w:tcPr>
-            <w:tcW w:w="1729" w:type="dxa"/>
-            <w:vAlign w:val="center"/>
-          </w:tcPr>
-          <w:p>
-            <w:pPr>
-              <w:jc w:val="center"/>
-              <w:rPr>
-                <w:sz w:val="20"/>
-                <w:szCs w:val="20"/>
-              </w:rPr>
-            </w:pPr>
-            <w:r>
-              <w:rPr>
-                <w:sz w:val="20"/>
-                <w:szCs w:val="20"/>
-              </w:rPr>
-              <w:t>Jugadores</w:t>
-            </w:r>
+          </w:p>
+        </w:tc>
+        <w:tc>
+          <w:tcPr>
+            <w:tcW w:w="1729" w:type="dxa"/>
+            <w:vAlign w:val="center"/>
+          </w:tcPr>
+          <w:p>
+            <w:pPr>
+              <w:jc w:val="center"/>
+              <w:rPr>
+                <w:sz w:val="20"/>
+                <w:szCs w:val="20"/>
+              </w:rPr>
+            </w:pPr>
           </w:p>
         </w:tc>
       </w:tr>
@@ -3505,59 +3341,28 @@
                 <w:szCs w:val="20"/>
               </w:rPr>
             </w:pPr>
-          </w:p>
-        </w:tc>
-        <w:tc>
-          <w:tcPr>
-            <w:tcW w:w="1729" w:type="dxa"/>
-            <w:vAlign w:val="center"/>
-          </w:tcPr>
-          <w:p>
-            <w:pPr>
-              <w:jc w:val="center"/>
-              <w:rPr>
-                <w:sz w:val="20"/>
-                <w:szCs w:val="20"/>
-              </w:rPr>
-            </w:pPr>
-          </w:p>
-        </w:tc>
-        <w:tc>
-          <w:tcPr>
-            <w:tcW w:w="1729" w:type="dxa"/>
-            <w:vAlign w:val="center"/>
-          </w:tcPr>
-          <w:p>
-            <w:pPr>
-              <w:jc w:val="center"/>
-              <w:rPr>
-                <w:sz w:val="20"/>
-                <w:szCs w:val="20"/>
-              </w:rPr>
-            </w:pPr>
-            <w:r>
-              <w:rPr>
-                <w:sz w:val="20"/>
-                <w:szCs w:val="20"/>
-              </w:rPr>
-              <w:t>Crear partida</w:t>
-            </w:r>
-          </w:p>
-        </w:tc>
-        <w:tc>
-          <w:tcPr>
-            <w:tcW w:w="1729" w:type="dxa"/>
-            <w:vAlign w:val="center"/>
-          </w:tcPr>
-          <w:p>
-            <w:pPr>
-              <w:jc w:val="center"/>
-              <w:rPr>
-                <w:sz w:val="20"/>
-                <w:szCs w:val="20"/>
-              </w:rPr>
-            </w:pPr>
-            <w:proofErr w:type="spellStart"/>
+            <w:r>
+              <w:rPr>
+                <w:sz w:val="20"/>
+                <w:szCs w:val="20"/>
+              </w:rPr>
+              <w:t>Tipo de jugador</w:t>
+            </w:r>
+          </w:p>
+        </w:tc>
+        <w:tc>
+          <w:tcPr>
+            <w:tcW w:w="1729" w:type="dxa"/>
+            <w:vAlign w:val="center"/>
+          </w:tcPr>
+          <w:p>
+            <w:pPr>
+              <w:jc w:val="center"/>
+              <w:rPr>
+                <w:sz w:val="20"/>
+                <w:szCs w:val="20"/>
+              </w:rPr>
+            </w:pPr>
             <w:r>
               <w:rPr>
                 <w:sz w:val="20"/>
@@ -3565,22 +3370,58 @@
               </w:rPr>
               <w:t>Alternative</w:t>
             </w:r>
-            <w:proofErr w:type="spellEnd"/>
-          </w:p>
-        </w:tc>
-        <w:tc>
-          <w:tcPr>
-            <w:tcW w:w="1729" w:type="dxa"/>
-            <w:vAlign w:val="center"/>
-          </w:tcPr>
-          <w:p>
-            <w:pPr>
-              <w:jc w:val="center"/>
-              <w:rPr>
-                <w:sz w:val="20"/>
-                <w:szCs w:val="20"/>
-              </w:rPr>
-            </w:pPr>
+          </w:p>
+        </w:tc>
+        <w:tc>
+          <w:tcPr>
+            <w:tcW w:w="1729" w:type="dxa"/>
+            <w:vAlign w:val="center"/>
+          </w:tcPr>
+          <w:p>
+            <w:pPr>
+              <w:jc w:val="center"/>
+              <w:rPr>
+                <w:sz w:val="20"/>
+                <w:szCs w:val="20"/>
+              </w:rPr>
+            </w:pPr>
+          </w:p>
+        </w:tc>
+        <w:tc>
+          <w:tcPr>
+            <w:tcW w:w="1729" w:type="dxa"/>
+            <w:vAlign w:val="center"/>
+          </w:tcPr>
+          <w:p>
+            <w:pPr>
+              <w:jc w:val="center"/>
+              <w:rPr>
+                <w:sz w:val="20"/>
+                <w:szCs w:val="20"/>
+              </w:rPr>
+            </w:pPr>
+          </w:p>
+        </w:tc>
+        <w:tc>
+          <w:tcPr>
+            <w:tcW w:w="1729" w:type="dxa"/>
+            <w:vAlign w:val="center"/>
+          </w:tcPr>
+          <w:p>
+            <w:pPr>
+              <w:jc w:val="center"/>
+              <w:rPr>
+                <w:sz w:val="20"/>
+                <w:szCs w:val="20"/>
+              </w:rPr>
+            </w:pPr>
+            <w:r>
+              <w:rPr>
+                <w:sz w:val="20"/>
+                <w:szCs w:val="20"/>
+              </w:rPr>
+              <w:t>Oponentes</w:t>
+            </w:r>
           </w:p>
         </w:tc>
       </w:tr>
@@ -3633,24 +3474,23 @@
                 <w:sz w:val="20"/>
                 <w:szCs w:val="20"/>
               </w:rPr>
-              <w:t>Seleccionar jugadores</w:t>
-            </w:r>
-          </w:p>
-        </w:tc>
-        <w:tc>
-          <w:tcPr>
-            <w:tcW w:w="1729" w:type="dxa"/>
-            <w:vAlign w:val="center"/>
-          </w:tcPr>
-          <w:p>
-            <w:pPr>
-              <w:jc w:val="center"/>
-              <w:rPr>
-                <w:sz w:val="20"/>
-                <w:szCs w:val="20"/>
-              </w:rPr>
-            </w:pPr>
-            <w:proofErr w:type="spellStart"/>
+              <w:t>Crear partida</w:t>
+            </w:r>
+          </w:p>
+        </w:tc>
+        <w:tc>
+          <w:tcPr>
+            <w:tcW w:w="1729" w:type="dxa"/>
+            <w:vAlign w:val="center"/>
+          </w:tcPr>
+          <w:p>
+            <w:pPr>
+              <w:jc w:val="center"/>
+              <w:rPr>
+                <w:sz w:val="20"/>
+                <w:szCs w:val="20"/>
+              </w:rPr>
+            </w:pPr>
             <w:r>
               <w:rPr>
                 <w:sz w:val="20"/>
@@ -3658,7 +3498,6 @@
               </w:rPr>
               <w:t>Alternative</w:t>
             </w:r>
-            <w:proofErr w:type="spellEnd"/>
           </w:p>
         </w:tc>
         <w:tc>
@@ -3691,29 +3530,58 @@
                 <w:szCs w:val="20"/>
               </w:rPr>
             </w:pPr>
-            <w:r>
-              <w:rPr>
-                <w:sz w:val="20"/>
-                <w:szCs w:val="20"/>
-              </w:rPr>
-              <w:t>Gestión de turno</w:t>
-            </w:r>
-          </w:p>
-        </w:tc>
-        <w:tc>
-          <w:tcPr>
-            <w:tcW w:w="1729" w:type="dxa"/>
-            <w:vAlign w:val="center"/>
-          </w:tcPr>
-          <w:p>
-            <w:pPr>
-              <w:jc w:val="center"/>
-              <w:rPr>
-                <w:sz w:val="20"/>
-                <w:szCs w:val="20"/>
-              </w:rPr>
-            </w:pPr>
-            <w:proofErr w:type="spellStart"/>
+          </w:p>
+        </w:tc>
+        <w:tc>
+          <w:tcPr>
+            <w:tcW w:w="1729" w:type="dxa"/>
+            <w:vAlign w:val="center"/>
+          </w:tcPr>
+          <w:p>
+            <w:pPr>
+              <w:jc w:val="center"/>
+              <w:rPr>
+                <w:sz w:val="20"/>
+                <w:szCs w:val="20"/>
+              </w:rPr>
+            </w:pPr>
+          </w:p>
+        </w:tc>
+        <w:tc>
+          <w:tcPr>
+            <w:tcW w:w="1729" w:type="dxa"/>
+            <w:vAlign w:val="center"/>
+          </w:tcPr>
+          <w:p>
+            <w:pPr>
+              <w:jc w:val="center"/>
+              <w:rPr>
+                <w:sz w:val="20"/>
+                <w:szCs w:val="20"/>
+              </w:rPr>
+            </w:pPr>
+            <w:r>
+              <w:rPr>
+                <w:sz w:val="20"/>
+                <w:szCs w:val="20"/>
+              </w:rPr>
+              <w:t>Seleccionar jugadores</w:t>
+            </w:r>
+          </w:p>
+        </w:tc>
+        <w:tc>
+          <w:tcPr>
+            <w:tcW w:w="1729" w:type="dxa"/>
+            <w:vAlign w:val="center"/>
+          </w:tcPr>
+          <w:p>
+            <w:pPr>
+              <w:jc w:val="center"/>
+              <w:rPr>
+                <w:sz w:val="20"/>
+                <w:szCs w:val="20"/>
+              </w:rPr>
+            </w:pPr>
             <w:r>
               <w:rPr>
                 <w:sz w:val="20"/>
@@ -3721,59 +3589,21 @@
               </w:rPr>
               <w:t>Alternative</w:t>
             </w:r>
-            <w:proofErr w:type="spellEnd"/>
-          </w:p>
-        </w:tc>
-        <w:tc>
-          <w:tcPr>
-            <w:tcW w:w="1729" w:type="dxa"/>
-            <w:vAlign w:val="center"/>
-          </w:tcPr>
-          <w:p>
-            <w:pPr>
-              <w:jc w:val="center"/>
-              <w:rPr>
-                <w:sz w:val="20"/>
-                <w:szCs w:val="20"/>
-              </w:rPr>
-            </w:pPr>
-          </w:p>
-        </w:tc>
-        <w:tc>
-          <w:tcPr>
-            <w:tcW w:w="1729" w:type="dxa"/>
-            <w:vAlign w:val="center"/>
-          </w:tcPr>
-          <w:p>
-            <w:pPr>
-              <w:jc w:val="center"/>
-              <w:rPr>
-                <w:sz w:val="20"/>
-                <w:szCs w:val="20"/>
-              </w:rPr>
-            </w:pPr>
-          </w:p>
-        </w:tc>
-        <w:tc>
-          <w:tcPr>
-            <w:tcW w:w="1729" w:type="dxa"/>
-            <w:vAlign w:val="center"/>
-          </w:tcPr>
-          <w:p>
-            <w:pPr>
-              <w:jc w:val="center"/>
-              <w:rPr>
-                <w:sz w:val="20"/>
-                <w:szCs w:val="20"/>
-              </w:rPr>
-            </w:pPr>
-            <w:r>
-              <w:rPr>
-                <w:sz w:val="20"/>
-                <w:szCs w:val="20"/>
-              </w:rPr>
-              <w:t>Turno</w:t>
-            </w:r>
+          </w:p>
+        </w:tc>
+        <w:tc>
+          <w:tcPr>
+            <w:tcW w:w="1729" w:type="dxa"/>
+            <w:vAlign w:val="center"/>
+          </w:tcPr>
+          <w:p>
+            <w:pPr>
+              <w:jc w:val="center"/>
+              <w:rPr>
+                <w:sz w:val="20"/>
+                <w:szCs w:val="20"/>
+              </w:rPr>
+            </w:pPr>
           </w:p>
         </w:tc>
       </w:tr>
@@ -3791,6 +3621,393 @@
                 <w:szCs w:val="20"/>
               </w:rPr>
             </w:pPr>
+            <w:r>
+              <w:rPr>
+                <w:sz w:val="20"/>
+                <w:szCs w:val="20"/>
+              </w:rPr>
+              <w:t xml:space="preserve">Número de </w:t>
+            </w:r>
+            <w:r>
+              <w:rPr>
+                <w:sz w:val="20"/>
+                <w:szCs w:val="20"/>
+              </w:rPr>
+              <w:lastRenderedPageBreak/>
+              <w:t>jugadores</w:t>
+            </w:r>
+          </w:p>
+        </w:tc>
+        <w:tc>
+          <w:tcPr>
+            <w:tcW w:w="1729" w:type="dxa"/>
+            <w:vAlign w:val="center"/>
+          </w:tcPr>
+          <w:p>
+            <w:pPr>
+              <w:jc w:val="center"/>
+              <w:rPr>
+                <w:sz w:val="20"/>
+                <w:szCs w:val="20"/>
+              </w:rPr>
+            </w:pPr>
+            <w:r>
+              <w:rPr>
+                <w:sz w:val="20"/>
+                <w:szCs w:val="20"/>
+              </w:rPr>
+              <w:lastRenderedPageBreak/>
+              <w:t>Alternative</w:t>
+            </w:r>
+          </w:p>
+        </w:tc>
+        <w:tc>
+          <w:tcPr>
+            <w:tcW w:w="1729" w:type="dxa"/>
+            <w:vAlign w:val="center"/>
+          </w:tcPr>
+          <w:p>
+            <w:pPr>
+              <w:jc w:val="center"/>
+              <w:rPr>
+                <w:sz w:val="20"/>
+                <w:szCs w:val="20"/>
+              </w:rPr>
+            </w:pPr>
+          </w:p>
+        </w:tc>
+        <w:tc>
+          <w:tcPr>
+            <w:tcW w:w="1729" w:type="dxa"/>
+            <w:vAlign w:val="center"/>
+          </w:tcPr>
+          <w:p>
+            <w:pPr>
+              <w:jc w:val="center"/>
+              <w:rPr>
+                <w:sz w:val="20"/>
+                <w:szCs w:val="20"/>
+              </w:rPr>
+            </w:pPr>
+          </w:p>
+        </w:tc>
+        <w:tc>
+          <w:tcPr>
+            <w:tcW w:w="1729" w:type="dxa"/>
+            <w:vAlign w:val="center"/>
+          </w:tcPr>
+          <w:p>
+            <w:pPr>
+              <w:jc w:val="center"/>
+              <w:rPr>
+                <w:sz w:val="20"/>
+                <w:szCs w:val="20"/>
+              </w:rPr>
+            </w:pPr>
+            <w:r>
+              <w:rPr>
+                <w:sz w:val="20"/>
+                <w:szCs w:val="20"/>
+              </w:rPr>
+              <w:t>Jugadores</w:t>
+            </w:r>
+          </w:p>
+        </w:tc>
+      </w:tr>
+      <w:tr>
+        <w:tc>
+          <w:tcPr>
+            <w:tcW w:w="1728" w:type="dxa"/>
+            <w:vAlign w:val="center"/>
+          </w:tcPr>
+          <w:p>
+            <w:pPr>
+              <w:jc w:val="center"/>
+              <w:rPr>
+                <w:sz w:val="20"/>
+                <w:szCs w:val="20"/>
+              </w:rPr>
+            </w:pPr>
+          </w:p>
+        </w:tc>
+        <w:tc>
+          <w:tcPr>
+            <w:tcW w:w="1729" w:type="dxa"/>
+            <w:vAlign w:val="center"/>
+          </w:tcPr>
+          <w:p>
+            <w:pPr>
+              <w:jc w:val="center"/>
+              <w:rPr>
+                <w:sz w:val="20"/>
+                <w:szCs w:val="20"/>
+              </w:rPr>
+            </w:pPr>
+          </w:p>
+        </w:tc>
+        <w:tc>
+          <w:tcPr>
+            <w:tcW w:w="1729" w:type="dxa"/>
+            <w:vAlign w:val="center"/>
+          </w:tcPr>
+          <w:p>
+            <w:pPr>
+              <w:jc w:val="center"/>
+              <w:rPr>
+                <w:sz w:val="20"/>
+                <w:szCs w:val="20"/>
+              </w:rPr>
+            </w:pPr>
+            <w:r>
+              <w:rPr>
+                <w:sz w:val="20"/>
+                <w:szCs w:val="20"/>
+              </w:rPr>
+              <w:t>Crear partida</w:t>
+            </w:r>
+          </w:p>
+        </w:tc>
+        <w:tc>
+          <w:tcPr>
+            <w:tcW w:w="1729" w:type="dxa"/>
+            <w:vAlign w:val="center"/>
+          </w:tcPr>
+          <w:p>
+            <w:pPr>
+              <w:jc w:val="center"/>
+              <w:rPr>
+                <w:sz w:val="20"/>
+                <w:szCs w:val="20"/>
+              </w:rPr>
+            </w:pPr>
+            <w:r>
+              <w:rPr>
+                <w:sz w:val="20"/>
+                <w:szCs w:val="20"/>
+              </w:rPr>
+              <w:t>Alternative</w:t>
+            </w:r>
+          </w:p>
+        </w:tc>
+        <w:tc>
+          <w:tcPr>
+            <w:tcW w:w="1729" w:type="dxa"/>
+            <w:vAlign w:val="center"/>
+          </w:tcPr>
+          <w:p>
+            <w:pPr>
+              <w:jc w:val="center"/>
+              <w:rPr>
+                <w:sz w:val="20"/>
+                <w:szCs w:val="20"/>
+              </w:rPr>
+            </w:pPr>
+          </w:p>
+        </w:tc>
+      </w:tr>
+      <w:tr>
+        <w:tc>
+          <w:tcPr>
+            <w:tcW w:w="1728" w:type="dxa"/>
+            <w:vAlign w:val="center"/>
+          </w:tcPr>
+          <w:p>
+            <w:pPr>
+              <w:jc w:val="center"/>
+              <w:rPr>
+                <w:sz w:val="20"/>
+                <w:szCs w:val="20"/>
+              </w:rPr>
+            </w:pPr>
+          </w:p>
+        </w:tc>
+        <w:tc>
+          <w:tcPr>
+            <w:tcW w:w="1729" w:type="dxa"/>
+            <w:vAlign w:val="center"/>
+          </w:tcPr>
+          <w:p>
+            <w:pPr>
+              <w:jc w:val="center"/>
+              <w:rPr>
+                <w:sz w:val="20"/>
+                <w:szCs w:val="20"/>
+              </w:rPr>
+            </w:pPr>
+          </w:p>
+        </w:tc>
+        <w:tc>
+          <w:tcPr>
+            <w:tcW w:w="1729" w:type="dxa"/>
+            <w:vAlign w:val="center"/>
+          </w:tcPr>
+          <w:p>
+            <w:pPr>
+              <w:jc w:val="center"/>
+              <w:rPr>
+                <w:sz w:val="20"/>
+                <w:szCs w:val="20"/>
+              </w:rPr>
+            </w:pPr>
+            <w:r>
+              <w:rPr>
+                <w:sz w:val="20"/>
+                <w:szCs w:val="20"/>
+              </w:rPr>
+              <w:t>Seleccionar jugadores</w:t>
+            </w:r>
+          </w:p>
+        </w:tc>
+        <w:tc>
+          <w:tcPr>
+            <w:tcW w:w="1729" w:type="dxa"/>
+            <w:vAlign w:val="center"/>
+          </w:tcPr>
+          <w:p>
+            <w:pPr>
+              <w:jc w:val="center"/>
+              <w:rPr>
+                <w:sz w:val="20"/>
+                <w:szCs w:val="20"/>
+              </w:rPr>
+            </w:pPr>
+            <w:r>
+              <w:rPr>
+                <w:sz w:val="20"/>
+                <w:szCs w:val="20"/>
+              </w:rPr>
+              <w:t>Alternative</w:t>
+            </w:r>
+          </w:p>
+        </w:tc>
+        <w:tc>
+          <w:tcPr>
+            <w:tcW w:w="1729" w:type="dxa"/>
+            <w:vAlign w:val="center"/>
+          </w:tcPr>
+          <w:p>
+            <w:pPr>
+              <w:jc w:val="center"/>
+              <w:rPr>
+                <w:sz w:val="20"/>
+                <w:szCs w:val="20"/>
+              </w:rPr>
+            </w:pPr>
+          </w:p>
+        </w:tc>
+      </w:tr>
+      <w:tr>
+        <w:tc>
+          <w:tcPr>
+            <w:tcW w:w="1728" w:type="dxa"/>
+            <w:vAlign w:val="center"/>
+          </w:tcPr>
+          <w:p>
+            <w:pPr>
+              <w:jc w:val="center"/>
+              <w:rPr>
+                <w:sz w:val="20"/>
+                <w:szCs w:val="20"/>
+              </w:rPr>
+            </w:pPr>
+            <w:r>
+              <w:rPr>
+                <w:sz w:val="20"/>
+                <w:szCs w:val="20"/>
+              </w:rPr>
+              <w:t>Gestión de turno</w:t>
+            </w:r>
+          </w:p>
+        </w:tc>
+        <w:tc>
+          <w:tcPr>
+            <w:tcW w:w="1729" w:type="dxa"/>
+            <w:vAlign w:val="center"/>
+          </w:tcPr>
+          <w:p>
+            <w:pPr>
+              <w:jc w:val="center"/>
+              <w:rPr>
+                <w:sz w:val="20"/>
+                <w:szCs w:val="20"/>
+              </w:rPr>
+            </w:pPr>
+            <w:r>
+              <w:rPr>
+                <w:sz w:val="20"/>
+                <w:szCs w:val="20"/>
+              </w:rPr>
+              <w:t>Alternative</w:t>
+            </w:r>
+          </w:p>
+        </w:tc>
+        <w:tc>
+          <w:tcPr>
+            <w:tcW w:w="1729" w:type="dxa"/>
+            <w:vAlign w:val="center"/>
+          </w:tcPr>
+          <w:p>
+            <w:pPr>
+              <w:jc w:val="center"/>
+              <w:rPr>
+                <w:sz w:val="20"/>
+                <w:szCs w:val="20"/>
+              </w:rPr>
+            </w:pPr>
+          </w:p>
+        </w:tc>
+        <w:tc>
+          <w:tcPr>
+            <w:tcW w:w="1729" w:type="dxa"/>
+            <w:vAlign w:val="center"/>
+          </w:tcPr>
+          <w:p>
+            <w:pPr>
+              <w:jc w:val="center"/>
+              <w:rPr>
+                <w:sz w:val="20"/>
+                <w:szCs w:val="20"/>
+              </w:rPr>
+            </w:pPr>
+          </w:p>
+        </w:tc>
+        <w:tc>
+          <w:tcPr>
+            <w:tcW w:w="1729" w:type="dxa"/>
+            <w:vAlign w:val="center"/>
+          </w:tcPr>
+          <w:p>
+            <w:pPr>
+              <w:jc w:val="center"/>
+              <w:rPr>
+                <w:sz w:val="20"/>
+                <w:szCs w:val="20"/>
+              </w:rPr>
+            </w:pPr>
+            <w:r>
+              <w:rPr>
+                <w:sz w:val="20"/>
+                <w:szCs w:val="20"/>
+              </w:rPr>
+              <w:t>Turno</w:t>
+            </w:r>
+          </w:p>
+        </w:tc>
+      </w:tr>
+      <w:tr>
+        <w:tc>
+          <w:tcPr>
+            <w:tcW w:w="1728" w:type="dxa"/>
+            <w:vAlign w:val="center"/>
+          </w:tcPr>
+          <w:p>
+            <w:pPr>
+              <w:jc w:val="center"/>
+              <w:rPr>
+                <w:sz w:val="20"/>
+                <w:szCs w:val="20"/>
+              </w:rPr>
+            </w:pPr>
           </w:p>
         </w:tc>
         <w:tc>
@@ -3843,7 +4060,6 @@
                 <w:szCs w:val="20"/>
               </w:rPr>
             </w:pPr>
-            <w:proofErr w:type="spellStart"/>
             <w:r>
               <w:rPr>
                 <w:sz w:val="20"/>
@@ -3851,7 +4067,6 @@
               </w:rPr>
               <w:t>Alternative</w:t>
             </w:r>
-            <w:proofErr w:type="spellEnd"/>
           </w:p>
         </w:tc>
         <w:tc>

</xml_diff>